<commit_message>
add QR code generation in roadmap creation methods
</commit_message>
<xml_diff>
--- a/baden/data/game_roadmap_template.docx
+++ b/baden/data/game_roadmap_template.docx
@@ -134,10 +134,10 @@
                 <w:lang w:eastAsia="fr-BE"/>
               </w:rPr>
               <w:drawing>
-                <wp:inline distT="0" distB="0" distL="0" distR="0" wp14:anchorId="01056B60" wp14:editId="47F4F5BA">
-                  <wp:extent cx="1539240" cy="1539240"/>
-                  <wp:effectExtent l="0" t="0" r="3810" b="3810"/>
-                  <wp:docPr id="1" name="Image 1" descr="D:\Users\Benoit\Desktop\sample-qr-code.png"/>
+                <wp:inline distT="0" distB="0" distL="0" distR="0">
+                  <wp:extent cx="1333500" cy="1333500"/>
+                  <wp:effectExtent l="0" t="0" r="0" b="0"/>
+                  <wp:docPr id="2" name="Image 2" descr="placeholder" title="qrCode"/>
                   <wp:cNvGraphicFramePr>
                     <a:graphicFrameLocks xmlns:a="http://schemas.openxmlformats.org/drawingml/2006/main" noChangeAspect="1"/>
                   </wp:cNvGraphicFramePr>
@@ -145,13 +145,13 @@
                     <a:graphicData uri="http://schemas.openxmlformats.org/drawingml/2006/picture">
                       <pic:pic xmlns:pic="http://schemas.openxmlformats.org/drawingml/2006/picture">
                         <pic:nvPicPr>
-                          <pic:cNvPr id="0" name="Picture 1" descr="D:\Users\Benoit\Desktop\sample-qr-code.png"/>
+                          <pic:cNvPr id="0" name="Picture 1" descr="D:\Files\workspace\PyCharm\BadenBattle\baden\foo.png"/>
                           <pic:cNvPicPr>
                             <a:picLocks noChangeAspect="1" noChangeArrowheads="1"/>
                           </pic:cNvPicPr>
                         </pic:nvPicPr>
                         <pic:blipFill>
-                          <a:blip r:embed="rId7" cstate="print">
+                          <a:blip r:embed="rId7">
                             <a:extLst>
                               <a:ext uri="{28A0092B-C50C-407E-A947-70E740481C1C}">
                                 <a14:useLocalDpi xmlns:a14="http://schemas.microsoft.com/office/drawing/2010/main" val="0"/>
@@ -166,7 +166,7 @@
                         <pic:spPr bwMode="auto">
                           <a:xfrm>
                             <a:off x="0" y="0"/>
-                            <a:ext cx="1539240" cy="1539240"/>
+                            <a:ext cx="1333500" cy="1333500"/>
                           </a:xfrm>
                           <a:prstGeom prst="rect">
                             <a:avLst/>
@@ -540,13 +540,7 @@
               <w:rPr>
                 <w:rFonts w:cstheme="minorHAnsi"/>
               </w:rPr>
-              <w:instrText xml:space="preserve"> </w:instrText>
-            </w:r>
-            <w:r>
-              <w:rPr>
-                <w:rFonts w:cstheme="minorHAnsi"/>
-              </w:rPr>
-              <w:instrText xml:space="preserve">MERGEFIELD </w:instrText>
+              <w:instrText xml:space="preserve"> MERGEFIELD </w:instrText>
             </w:r>
             <w:r>
               <w:rPr>
@@ -1647,6 +1641,7 @@
                 <w:lang w:eastAsia="fr-BE"/>
               </w:rPr>
             </w:pPr>
+            <w:bookmarkStart w:id="0" w:name="_GoBack"/>
             <w:r>
               <w:rPr>
                 <w:b/>
@@ -1655,10 +1650,10 @@
                 <w:lang w:eastAsia="fr-BE"/>
               </w:rPr>
               <w:drawing>
-                <wp:inline distT="0" distB="0" distL="0" distR="0" wp14:anchorId="10770D0E" wp14:editId="423C8077">
-                  <wp:extent cx="1539240" cy="1539240"/>
-                  <wp:effectExtent l="0" t="0" r="3810" b="3810"/>
-                  <wp:docPr id="3" name="Image 3" descr="D:\Users\Benoit\Desktop\sample-qr-code.png"/>
+                <wp:inline distT="0" distB="0" distL="0" distR="0">
+                  <wp:extent cx="1333500" cy="1333500"/>
+                  <wp:effectExtent l="0" t="0" r="0" b="0"/>
+                  <wp:docPr id="4" name="Image 4" descr="placeholder" title="qrCode"/>
                   <wp:cNvGraphicFramePr>
                     <a:graphicFrameLocks xmlns:a="http://schemas.openxmlformats.org/drawingml/2006/main" noChangeAspect="1"/>
                   </wp:cNvGraphicFramePr>
@@ -1666,13 +1661,13 @@
                     <a:graphicData uri="http://schemas.openxmlformats.org/drawingml/2006/picture">
                       <pic:pic xmlns:pic="http://schemas.openxmlformats.org/drawingml/2006/picture">
                         <pic:nvPicPr>
-                          <pic:cNvPr id="0" name="Picture 1" descr="D:\Users\Benoit\Desktop\sample-qr-code.png"/>
+                          <pic:cNvPr id="0" name="Picture 2" descr="D:\Files\workspace\PyCharm\BadenBattle\baden\foo.png"/>
                           <pic:cNvPicPr>
                             <a:picLocks noChangeAspect="1" noChangeArrowheads="1"/>
                           </pic:cNvPicPr>
                         </pic:nvPicPr>
                         <pic:blipFill>
-                          <a:blip r:embed="rId7" cstate="print">
+                          <a:blip r:embed="rId7">
                             <a:extLst>
                               <a:ext uri="{28A0092B-C50C-407E-A947-70E740481C1C}">
                                 <a14:useLocalDpi xmlns:a14="http://schemas.microsoft.com/office/drawing/2010/main" val="0"/>
@@ -1687,7 +1682,7 @@
                         <pic:spPr bwMode="auto">
                           <a:xfrm>
                             <a:off x="0" y="0"/>
-                            <a:ext cx="1539240" cy="1539240"/>
+                            <a:ext cx="1333500" cy="1333500"/>
                           </a:xfrm>
                           <a:prstGeom prst="rect">
                             <a:avLst/>
@@ -1703,6 +1698,7 @@
                 </wp:inline>
               </w:drawing>
             </w:r>
+            <w:bookmarkEnd w:id="0"/>
           </w:p>
         </w:tc>
       </w:tr>
@@ -3349,16 +3345,10 @@
         <w:ind w:left="0"/>
       </w:pPr>
       <w:r>
-        <w:t xml:space="preserve">En cas de problème avec les scores, contactez votre chef de zone ou le </w:t>
-      </w:r>
-      <w:r>
-        <w:t>04</w:t>
+        <w:t>En cas de problème avec les scores, contactez votre chef de zone ou le 04</w:t>
       </w:r>
     </w:p>
-    <w:p>
-      <w:bookmarkStart w:id="0" w:name="_GoBack"/>
-      <w:bookmarkEnd w:id="0"/>
-    </w:p>
+    <w:p/>
     <w:sectPr>
       <w:pgSz w:w="11906" w:h="16838"/>
       <w:pgMar w:top="567" w:right="1417" w:bottom="851" w:left="1417" w:header="708" w:footer="708" w:gutter="0"/>

</xml_diff>

<commit_message>
update docx templates + add leader field to Game mongodb documents
</commit_message>
<xml_diff>
--- a/baden/data/game_roadmap_template.docx
+++ b/baden/data/game_roadmap_template.docx
@@ -1,10 +1,10 @@
 
 <file path=word/document.xml><?xml version="1.0" encoding="utf-8"?>
-<w:document xmlns:wpc="http://schemas.microsoft.com/office/word/2010/wordprocessingCanvas" xmlns:mc="http://schemas.openxmlformats.org/markup-compatibility/2006" xmlns:o="urn:schemas-microsoft-com:office:office" xmlns:r="http://schemas.openxmlformats.org/officeDocument/2006/relationships" xmlns:m="http://schemas.openxmlformats.org/officeDocument/2006/math" xmlns:v="urn:schemas-microsoft-com:vml" xmlns:wp14="http://schemas.microsoft.com/office/word/2010/wordprocessingDrawing" xmlns:wp="http://schemas.openxmlformats.org/drawingml/2006/wordprocessingDrawing" xmlns:w10="urn:schemas-microsoft-com:office:word" xmlns:w="http://schemas.openxmlformats.org/wordprocessingml/2006/main" xmlns:w14="http://schemas.microsoft.com/office/word/2010/wordml" xmlns:w15="http://schemas.microsoft.com/office/word/2012/wordml" xmlns:wpg="http://schemas.microsoft.com/office/word/2010/wordprocessingGroup" xmlns:wpi="http://schemas.microsoft.com/office/word/2010/wordprocessingInk" xmlns:wne="http://schemas.microsoft.com/office/word/2006/wordml" xmlns:wps="http://schemas.microsoft.com/office/word/2010/wordprocessingShape" mc:Ignorable="w14 w15 wp14">
+<w:document xmlns:wpc="http://schemas.microsoft.com/office/word/2010/wordprocessingCanvas" xmlns:cx="http://schemas.microsoft.com/office/drawing/2014/chartex" xmlns:cx1="http://schemas.microsoft.com/office/drawing/2015/9/8/chartex" xmlns:cx2="http://schemas.microsoft.com/office/drawing/2015/10/21/chartex" xmlns:cx3="http://schemas.microsoft.com/office/drawing/2016/5/9/chartex" xmlns:cx4="http://schemas.microsoft.com/office/drawing/2016/5/10/chartex" xmlns:cx5="http://schemas.microsoft.com/office/drawing/2016/5/11/chartex" xmlns:cx6="http://schemas.microsoft.com/office/drawing/2016/5/12/chartex" xmlns:cx7="http://schemas.microsoft.com/office/drawing/2016/5/13/chartex" xmlns:cx8="http://schemas.microsoft.com/office/drawing/2016/5/14/chartex" xmlns:mc="http://schemas.openxmlformats.org/markup-compatibility/2006" xmlns:aink="http://schemas.microsoft.com/office/drawing/2016/ink" xmlns:am3d="http://schemas.microsoft.com/office/drawing/2017/model3d" xmlns:o="urn:schemas-microsoft-com:office:office" xmlns:r="http://schemas.openxmlformats.org/officeDocument/2006/relationships" xmlns:m="http://schemas.openxmlformats.org/officeDocument/2006/math" xmlns:v="urn:schemas-microsoft-com:vml" xmlns:wp14="http://schemas.microsoft.com/office/word/2010/wordprocessingDrawing" xmlns:wp="http://schemas.openxmlformats.org/drawingml/2006/wordprocessingDrawing" xmlns:w10="urn:schemas-microsoft-com:office:word" xmlns:w="http://schemas.openxmlformats.org/wordprocessingml/2006/main" xmlns:w14="http://schemas.microsoft.com/office/word/2010/wordml" xmlns:w15="http://schemas.microsoft.com/office/word/2012/wordml" xmlns:w16cid="http://schemas.microsoft.com/office/word/2016/wordml/cid" xmlns:w16se="http://schemas.microsoft.com/office/word/2015/wordml/symex" xmlns:wpg="http://schemas.microsoft.com/office/word/2010/wordprocessingGroup" xmlns:wpi="http://schemas.microsoft.com/office/word/2010/wordprocessingInk" xmlns:wne="http://schemas.microsoft.com/office/word/2006/wordml" xmlns:wps="http://schemas.microsoft.com/office/word/2010/wordprocessingShape" mc:Ignorable="w14 w15 w16se w16cid wp14">
   <w:body>
     <w:tbl>
       <w:tblPr>
-        <w:tblStyle w:val="Grilledutableau"/>
+        <w:tblStyle w:val="TableGrid"/>
         <w:tblW w:w="9351" w:type="dxa"/>
         <w:tblLook w:val="04A0" w:firstRow="1" w:lastRow="0" w:firstColumn="1" w:lastColumn="0" w:noHBand="0" w:noVBand="1"/>
       </w:tblPr>
@@ -31,25 +31,41 @@
           </w:tcPr>
           <w:p>
             <w:pPr>
-              <w:pStyle w:val="Titre"/>
+              <w:pStyle w:val="Title"/>
+              <w:rPr>
+                <w:lang w:val="en-BE"/>
+              </w:rPr>
             </w:pPr>
             <w:r>
               <w:t xml:space="preserve">Epreuve </w:t>
             </w:r>
-            <w:r>
-              <w:fldChar w:fldCharType="begin"/>
-            </w:r>
-            <w:r>
-              <w:instrText xml:space="preserve"> MERGEFIELD gID </w:instrText>
-            </w:r>
-            <w:r>
-              <w:fldChar w:fldCharType="end"/>
+            <w:proofErr w:type="gramStart"/>
+            <w:r>
+              <w:rPr>
+                <w:lang w:val="en-BE"/>
+              </w:rPr>
+              <w:t xml:space="preserve">{{ </w:t>
+            </w:r>
+            <w:proofErr w:type="spellStart"/>
+            <w:r>
+              <w:rPr>
+                <w:lang w:val="en-BE"/>
+              </w:rPr>
+              <w:t>gId</w:t>
+            </w:r>
+            <w:proofErr w:type="spellEnd"/>
+            <w:proofErr w:type="gramEnd"/>
+            <w:r>
+              <w:rPr>
+                <w:lang w:val="en-BE"/>
+              </w:rPr>
+              <w:t xml:space="preserve"> }}</w:t>
             </w:r>
           </w:p>
           <w:p/>
           <w:p>
             <w:pPr>
-              <w:pStyle w:val="Paragraphedeliste"/>
+              <w:pStyle w:val="ListParagraph"/>
               <w:ind w:left="0"/>
             </w:pPr>
             <w:r>
@@ -58,48 +74,93 @@
           </w:p>
           <w:p>
             <w:pPr>
-              <w:pStyle w:val="Paragraphedeliste"/>
-              <w:ind w:left="0"/>
+              <w:pStyle w:val="ListParagraph"/>
+              <w:ind w:left="0"/>
+              <w:rPr>
+                <w:lang w:val="en-BE"/>
+              </w:rPr>
             </w:pPr>
             <w:r>
               <w:t xml:space="preserve">Nom : </w:t>
             </w:r>
-            <w:r>
-              <w:fldChar w:fldCharType="begin"/>
-            </w:r>
-            <w:r>
-              <w:instrText xml:space="preserve"> MERGEFIELD gameName </w:instrText>
-            </w:r>
-            <w:r>
-              <w:fldChar w:fldCharType="end"/>
-            </w:r>
-          </w:p>
-          <w:p>
-            <w:pPr>
-              <w:pStyle w:val="Paragraphedeliste"/>
-              <w:ind w:left="0"/>
+            <w:proofErr w:type="gramStart"/>
+            <w:r>
+              <w:rPr>
+                <w:lang w:val="en-BE"/>
+              </w:rPr>
+              <w:t xml:space="preserve">{{ </w:t>
+            </w:r>
+            <w:proofErr w:type="spellStart"/>
+            <w:r>
+              <w:rPr>
+                <w:lang w:val="en-BE"/>
+              </w:rPr>
+              <w:t>gameName</w:t>
+            </w:r>
+            <w:proofErr w:type="spellEnd"/>
+            <w:proofErr w:type="gramEnd"/>
+            <w:r>
+              <w:rPr>
+                <w:lang w:val="en-BE"/>
+              </w:rPr>
+              <w:t xml:space="preserve"> }}</w:t>
+            </w:r>
+          </w:p>
+          <w:p>
+            <w:pPr>
+              <w:pStyle w:val="ListParagraph"/>
+              <w:ind w:left="0"/>
+              <w:rPr>
+                <w:lang w:val="en-BE"/>
+              </w:rPr>
             </w:pPr>
             <w:r>
               <w:t xml:space="preserve">Circuit : </w:t>
             </w:r>
             <w:r>
-              <w:fldChar w:fldCharType="begin"/>
-            </w:r>
-            <w:r>
-              <w:instrText xml:space="preserve"> MERGEFIELD circuit </w:instrText>
-            </w:r>
-            <w:r>
-              <w:fldChar w:fldCharType="end"/>
+              <w:rPr>
+                <w:lang w:val="en-BE"/>
+              </w:rPr>
+              <w:t>{{</w:t>
+            </w:r>
+            <w:proofErr w:type="gramStart"/>
+            <w:r>
+              <w:rPr>
+                <w:lang w:val="en-BE"/>
+              </w:rPr>
+              <w:t>circuit }</w:t>
+            </w:r>
+            <w:proofErr w:type="gramEnd"/>
+            <w:r>
+              <w:rPr>
+                <w:lang w:val="en-BE"/>
+              </w:rPr>
+              <w:t>}</w:t>
             </w:r>
           </w:p>
           <w:p>
             <w:pPr>
               <w:rPr>
                 <w:sz w:val="56"/>
+                <w:lang w:val="en-BE"/>
               </w:rPr>
             </w:pPr>
             <w:r>
               <w:t xml:space="preserve">Responsable : </w:t>
+            </w:r>
+            <w:proofErr w:type="gramStart"/>
+            <w:r>
+              <w:rPr>
+                <w:lang w:val="en-BE"/>
+              </w:rPr>
+              <w:t>{{ leader</w:t>
+            </w:r>
+            <w:proofErr w:type="gramEnd"/>
+            <w:r>
+              <w:rPr>
+                <w:lang w:val="en-BE"/>
+              </w:rPr>
+              <w:t xml:space="preserve"> }}</w:t>
             </w:r>
           </w:p>
         </w:tc>
@@ -116,14 +177,14 @@
           </w:tcPr>
           <w:p>
             <w:pPr>
-              <w:pStyle w:val="Paragraphedeliste"/>
+              <w:pStyle w:val="ListParagraph"/>
               <w:ind w:left="0"/>
               <w:jc w:val="right"/>
               <w:rPr>
                 <w:b/>
                 <w:noProof/>
                 <w:sz w:val="28"/>
-                <w:lang w:eastAsia="fr-BE"/>
+                <w:lang w:val="en-BE" w:eastAsia="fr-BE"/>
               </w:rPr>
             </w:pPr>
             <w:r>
@@ -131,56 +192,9 @@
                 <w:b/>
                 <w:noProof/>
                 <w:sz w:val="28"/>
-                <w:lang w:eastAsia="fr-BE"/>
-              </w:rPr>
-              <w:drawing>
-                <wp:inline distT="0" distB="0" distL="0" distR="0">
-                  <wp:extent cx="1333500" cy="1333500"/>
-                  <wp:effectExtent l="0" t="0" r="0" b="0"/>
-                  <wp:docPr id="2" name="Image 2" descr="placeholder" title="qrCode"/>
-                  <wp:cNvGraphicFramePr>
-                    <a:graphicFrameLocks xmlns:a="http://schemas.openxmlformats.org/drawingml/2006/main" noChangeAspect="1"/>
-                  </wp:cNvGraphicFramePr>
-                  <a:graphic xmlns:a="http://schemas.openxmlformats.org/drawingml/2006/main">
-                    <a:graphicData uri="http://schemas.openxmlformats.org/drawingml/2006/picture">
-                      <pic:pic xmlns:pic="http://schemas.openxmlformats.org/drawingml/2006/picture">
-                        <pic:nvPicPr>
-                          <pic:cNvPr id="0" name="Picture 1" descr="D:\Files\workspace\PyCharm\BadenBattle\baden\foo.png"/>
-                          <pic:cNvPicPr>
-                            <a:picLocks noChangeAspect="1" noChangeArrowheads="1"/>
-                          </pic:cNvPicPr>
-                        </pic:nvPicPr>
-                        <pic:blipFill>
-                          <a:blip r:embed="rId7">
-                            <a:extLst>
-                              <a:ext uri="{28A0092B-C50C-407E-A947-70E740481C1C}">
-                                <a14:useLocalDpi xmlns:a14="http://schemas.microsoft.com/office/drawing/2010/main" val="0"/>
-                              </a:ext>
-                            </a:extLst>
-                          </a:blip>
-                          <a:srcRect/>
-                          <a:stretch>
-                            <a:fillRect/>
-                          </a:stretch>
-                        </pic:blipFill>
-                        <pic:spPr bwMode="auto">
-                          <a:xfrm>
-                            <a:off x="0" y="0"/>
-                            <a:ext cx="1333500" cy="1333500"/>
-                          </a:xfrm>
-                          <a:prstGeom prst="rect">
-                            <a:avLst/>
-                          </a:prstGeom>
-                          <a:noFill/>
-                          <a:ln>
-                            <a:noFill/>
-                          </a:ln>
-                        </pic:spPr>
-                      </pic:pic>
-                    </a:graphicData>
-                  </a:graphic>
-                </wp:inline>
-              </w:drawing>
+                <w:lang w:val="en-BE" w:eastAsia="fr-BE"/>
+              </w:rPr>
+              <w:t>{{ qrCode }}</w:t>
             </w:r>
           </w:p>
         </w:tc>
@@ -203,7 +217,7 @@
           </w:tcPr>
           <w:p>
             <w:pPr>
-              <w:pStyle w:val="Paragraphedeliste"/>
+              <w:pStyle w:val="ListParagraph"/>
               <w:ind w:left="0"/>
               <w:jc w:val="center"/>
               <w:rPr>
@@ -225,7 +239,7 @@
           </w:tcPr>
           <w:p>
             <w:pPr>
-              <w:pStyle w:val="Paragraphedeliste"/>
+              <w:pStyle w:val="ListParagraph"/>
               <w:ind w:left="0"/>
               <w:jc w:val="center"/>
               <w:rPr>
@@ -250,7 +264,7 @@
           </w:tcPr>
           <w:p>
             <w:pPr>
-              <w:pStyle w:val="Paragraphedeliste"/>
+              <w:pStyle w:val="ListParagraph"/>
               <w:ind w:left="0"/>
               <w:jc w:val="center"/>
               <w:rPr>
@@ -277,7 +291,7 @@
           </w:tcPr>
           <w:p>
             <w:pPr>
-              <w:pStyle w:val="Paragraphedeliste"/>
+              <w:pStyle w:val="ListParagraph"/>
               <w:ind w:left="0"/>
               <w:jc w:val="center"/>
               <w:rPr>
@@ -305,7 +319,7 @@
           </w:tcPr>
           <w:p>
             <w:pPr>
-              <w:pStyle w:val="Paragraphedeliste"/>
+              <w:pStyle w:val="ListParagraph"/>
               <w:ind w:left="0"/>
               <w:jc w:val="center"/>
               <w:rPr>
@@ -334,7 +348,7 @@
           </w:tcPr>
           <w:p>
             <w:pPr>
-              <w:pStyle w:val="Paragraphedeliste"/>
+              <w:pStyle w:val="ListParagraph"/>
               <w:ind w:left="0"/>
               <w:jc w:val="center"/>
               <w:rPr>
@@ -398,46 +412,23 @@
             <w:tcBorders>
               <w:right w:val="single" w:sz="4" w:space="0" w:color="auto"/>
             </w:tcBorders>
-            <w:vAlign w:val="center"/>
-          </w:tcPr>
-          <w:p>
-            <w:pPr>
-              <w:pStyle w:val="Paragraphedeliste"/>
-              <w:ind w:left="0"/>
-              <w:jc w:val="center"/>
-              <w:rPr>
-                <w:rFonts w:cstheme="minorHAnsi"/>
-              </w:rPr>
-            </w:pPr>
-            <w:r>
-              <w:rPr>
-                <w:rFonts w:cstheme="minorHAnsi"/>
-              </w:rPr>
-              <w:fldChar w:fldCharType="begin"/>
-            </w:r>
-            <w:r>
-              <w:rPr>
-                <w:rFonts w:cstheme="minorHAnsi"/>
-              </w:rPr>
-              <w:instrText xml:space="preserve"> MERGEFIELD </w:instrText>
-            </w:r>
-            <w:r>
-              <w:rPr>
-                <w:rFonts w:cstheme="minorHAnsi"/>
-              </w:rPr>
-              <w:instrText>teams</w:instrText>
-            </w:r>
-            <w:r>
-              <w:rPr>
-                <w:rFonts w:cstheme="minorHAnsi"/>
-              </w:rPr>
-              <w:instrText xml:space="preserve">1 </w:instrText>
-            </w:r>
-            <w:r>
-              <w:rPr>
-                <w:rFonts w:cstheme="minorHAnsi"/>
-              </w:rPr>
-              <w:fldChar w:fldCharType="end"/>
+          </w:tcPr>
+          <w:p>
+            <w:pPr>
+              <w:pStyle w:val="ListParagraph"/>
+              <w:ind w:left="0"/>
+              <w:jc w:val="center"/>
+              <w:rPr>
+                <w:rFonts w:cstheme="minorHAnsi"/>
+              </w:rPr>
+            </w:pPr>
+            <w:proofErr w:type="gramStart"/>
+            <w:r>
+              <w:t>{{ players</w:t>
+            </w:r>
+            <w:proofErr w:type="gramEnd"/>
+            <w:r>
+              <w:t>1 }}</w:t>
             </w:r>
           </w:p>
         </w:tc>
@@ -453,7 +444,7 @@
           </w:tcPr>
           <w:p>
             <w:pPr>
-              <w:pStyle w:val="Paragraphedeliste"/>
+              <w:pStyle w:val="ListParagraph"/>
               <w:ind w:left="0"/>
               <w:jc w:val="center"/>
               <w:rPr>
@@ -519,46 +510,23 @@
               <w:right w:val="single" w:sz="4" w:space="0" w:color="auto"/>
             </w:tcBorders>
             <w:shd w:val="clear" w:color="auto" w:fill="E7E6E6" w:themeFill="background2"/>
-            <w:vAlign w:val="center"/>
-          </w:tcPr>
-          <w:p>
-            <w:pPr>
-              <w:pStyle w:val="Paragraphedeliste"/>
-              <w:ind w:left="0"/>
-              <w:jc w:val="center"/>
-              <w:rPr>
-                <w:rFonts w:cstheme="minorHAnsi"/>
-              </w:rPr>
-            </w:pPr>
-            <w:r>
-              <w:rPr>
-                <w:rFonts w:cstheme="minorHAnsi"/>
-              </w:rPr>
-              <w:fldChar w:fldCharType="begin"/>
-            </w:r>
-            <w:r>
-              <w:rPr>
-                <w:rFonts w:cstheme="minorHAnsi"/>
-              </w:rPr>
-              <w:instrText xml:space="preserve"> MERGEFIELD </w:instrText>
-            </w:r>
-            <w:r>
-              <w:rPr>
-                <w:rFonts w:cstheme="minorHAnsi"/>
-              </w:rPr>
-              <w:instrText>teams2</w:instrText>
-            </w:r>
-            <w:r>
-              <w:rPr>
-                <w:rFonts w:cstheme="minorHAnsi"/>
-              </w:rPr>
-              <w:instrText xml:space="preserve"> </w:instrText>
-            </w:r>
-            <w:r>
-              <w:rPr>
-                <w:rFonts w:cstheme="minorHAnsi"/>
-              </w:rPr>
-              <w:fldChar w:fldCharType="end"/>
+          </w:tcPr>
+          <w:p>
+            <w:pPr>
+              <w:pStyle w:val="ListParagraph"/>
+              <w:ind w:left="0"/>
+              <w:jc w:val="center"/>
+              <w:rPr>
+                <w:rFonts w:cstheme="minorHAnsi"/>
+              </w:rPr>
+            </w:pPr>
+            <w:proofErr w:type="gramStart"/>
+            <w:r>
+              <w:t>{{ players</w:t>
+            </w:r>
+            <w:proofErr w:type="gramEnd"/>
+            <w:r>
+              <w:t>2 }}</w:t>
             </w:r>
           </w:p>
         </w:tc>
@@ -575,7 +543,7 @@
           </w:tcPr>
           <w:p>
             <w:pPr>
-              <w:pStyle w:val="Paragraphedeliste"/>
+              <w:pStyle w:val="ListParagraph"/>
               <w:ind w:left="0"/>
               <w:jc w:val="center"/>
               <w:rPr>
@@ -638,46 +606,23 @@
             <w:tcBorders>
               <w:right w:val="single" w:sz="4" w:space="0" w:color="auto"/>
             </w:tcBorders>
-            <w:vAlign w:val="center"/>
-          </w:tcPr>
-          <w:p>
-            <w:pPr>
-              <w:pStyle w:val="Paragraphedeliste"/>
-              <w:ind w:left="0"/>
-              <w:jc w:val="center"/>
-              <w:rPr>
-                <w:rFonts w:cstheme="minorHAnsi"/>
-              </w:rPr>
-            </w:pPr>
-            <w:r>
-              <w:rPr>
-                <w:rFonts w:cstheme="minorHAnsi"/>
-              </w:rPr>
-              <w:fldChar w:fldCharType="begin"/>
-            </w:r>
-            <w:r>
-              <w:rPr>
-                <w:rFonts w:cstheme="minorHAnsi"/>
-              </w:rPr>
-              <w:instrText xml:space="preserve"> MERGEFIELD </w:instrText>
-            </w:r>
-            <w:r>
-              <w:rPr>
-                <w:rFonts w:cstheme="minorHAnsi"/>
-              </w:rPr>
-              <w:instrText>teams3</w:instrText>
-            </w:r>
-            <w:r>
-              <w:rPr>
-                <w:rFonts w:cstheme="minorHAnsi"/>
-              </w:rPr>
-              <w:instrText xml:space="preserve"> </w:instrText>
-            </w:r>
-            <w:r>
-              <w:rPr>
-                <w:rFonts w:cstheme="minorHAnsi"/>
-              </w:rPr>
-              <w:fldChar w:fldCharType="end"/>
+          </w:tcPr>
+          <w:p>
+            <w:pPr>
+              <w:pStyle w:val="ListParagraph"/>
+              <w:ind w:left="0"/>
+              <w:jc w:val="center"/>
+              <w:rPr>
+                <w:rFonts w:cstheme="minorHAnsi"/>
+              </w:rPr>
+            </w:pPr>
+            <w:proofErr w:type="gramStart"/>
+            <w:r>
+              <w:t>{{ players</w:t>
+            </w:r>
+            <w:proofErr w:type="gramEnd"/>
+            <w:r>
+              <w:t>3 }}</w:t>
             </w:r>
           </w:p>
         </w:tc>
@@ -693,7 +638,7 @@
           </w:tcPr>
           <w:p>
             <w:pPr>
-              <w:pStyle w:val="Paragraphedeliste"/>
+              <w:pStyle w:val="ListParagraph"/>
               <w:ind w:left="0"/>
               <w:jc w:val="center"/>
               <w:rPr>
@@ -759,46 +704,23 @@
               <w:right w:val="single" w:sz="4" w:space="0" w:color="auto"/>
             </w:tcBorders>
             <w:shd w:val="clear" w:color="auto" w:fill="E7E6E6" w:themeFill="background2"/>
-            <w:vAlign w:val="center"/>
-          </w:tcPr>
-          <w:p>
-            <w:pPr>
-              <w:pStyle w:val="Paragraphedeliste"/>
-              <w:ind w:left="0"/>
-              <w:jc w:val="center"/>
-              <w:rPr>
-                <w:rFonts w:cstheme="minorHAnsi"/>
-              </w:rPr>
-            </w:pPr>
-            <w:r>
-              <w:rPr>
-                <w:rFonts w:cstheme="minorHAnsi"/>
-              </w:rPr>
-              <w:fldChar w:fldCharType="begin"/>
-            </w:r>
-            <w:r>
-              <w:rPr>
-                <w:rFonts w:cstheme="minorHAnsi"/>
-              </w:rPr>
-              <w:instrText xml:space="preserve"> MERGEFIELD </w:instrText>
-            </w:r>
-            <w:r>
-              <w:rPr>
-                <w:rFonts w:cstheme="minorHAnsi"/>
-              </w:rPr>
-              <w:instrText>teams4</w:instrText>
-            </w:r>
-            <w:r>
-              <w:rPr>
-                <w:rFonts w:cstheme="minorHAnsi"/>
-              </w:rPr>
-              <w:instrText xml:space="preserve"> </w:instrText>
-            </w:r>
-            <w:r>
-              <w:rPr>
-                <w:rFonts w:cstheme="minorHAnsi"/>
-              </w:rPr>
-              <w:fldChar w:fldCharType="end"/>
+          </w:tcPr>
+          <w:p>
+            <w:pPr>
+              <w:pStyle w:val="ListParagraph"/>
+              <w:ind w:left="0"/>
+              <w:jc w:val="center"/>
+              <w:rPr>
+                <w:rFonts w:cstheme="minorHAnsi"/>
+              </w:rPr>
+            </w:pPr>
+            <w:proofErr w:type="gramStart"/>
+            <w:r>
+              <w:t>{{ players</w:t>
+            </w:r>
+            <w:proofErr w:type="gramEnd"/>
+            <w:r>
+              <w:t>4 }}</w:t>
             </w:r>
           </w:p>
         </w:tc>
@@ -815,7 +737,7 @@
           </w:tcPr>
           <w:p>
             <w:pPr>
-              <w:pStyle w:val="Paragraphedeliste"/>
+              <w:pStyle w:val="ListParagraph"/>
               <w:ind w:left="0"/>
               <w:jc w:val="center"/>
               <w:rPr>
@@ -878,46 +800,23 @@
             <w:tcBorders>
               <w:right w:val="single" w:sz="4" w:space="0" w:color="auto"/>
             </w:tcBorders>
-            <w:vAlign w:val="center"/>
-          </w:tcPr>
-          <w:p>
-            <w:pPr>
-              <w:pStyle w:val="Paragraphedeliste"/>
-              <w:ind w:left="0"/>
-              <w:jc w:val="center"/>
-              <w:rPr>
-                <w:rFonts w:cstheme="minorHAnsi"/>
-              </w:rPr>
-            </w:pPr>
-            <w:r>
-              <w:rPr>
-                <w:rFonts w:cstheme="minorHAnsi"/>
-              </w:rPr>
-              <w:fldChar w:fldCharType="begin"/>
-            </w:r>
-            <w:r>
-              <w:rPr>
-                <w:rFonts w:cstheme="minorHAnsi"/>
-              </w:rPr>
-              <w:instrText xml:space="preserve"> MERGEFIELD </w:instrText>
-            </w:r>
-            <w:r>
-              <w:rPr>
-                <w:rFonts w:cstheme="minorHAnsi"/>
-              </w:rPr>
-              <w:instrText>teams5</w:instrText>
-            </w:r>
-            <w:r>
-              <w:rPr>
-                <w:rFonts w:cstheme="minorHAnsi"/>
-              </w:rPr>
-              <w:instrText xml:space="preserve"> </w:instrText>
-            </w:r>
-            <w:r>
-              <w:rPr>
-                <w:rFonts w:cstheme="minorHAnsi"/>
-              </w:rPr>
-              <w:fldChar w:fldCharType="end"/>
+          </w:tcPr>
+          <w:p>
+            <w:pPr>
+              <w:pStyle w:val="ListParagraph"/>
+              <w:ind w:left="0"/>
+              <w:jc w:val="center"/>
+              <w:rPr>
+                <w:rFonts w:cstheme="minorHAnsi"/>
+              </w:rPr>
+            </w:pPr>
+            <w:proofErr w:type="gramStart"/>
+            <w:r>
+              <w:t>{{ players</w:t>
+            </w:r>
+            <w:proofErr w:type="gramEnd"/>
+            <w:r>
+              <w:t>5 }}</w:t>
             </w:r>
           </w:p>
         </w:tc>
@@ -933,7 +832,7 @@
           </w:tcPr>
           <w:p>
             <w:pPr>
-              <w:pStyle w:val="Paragraphedeliste"/>
+              <w:pStyle w:val="ListParagraph"/>
               <w:ind w:left="0"/>
               <w:jc w:val="center"/>
               <w:rPr>
@@ -999,46 +898,23 @@
               <w:right w:val="single" w:sz="4" w:space="0" w:color="auto"/>
             </w:tcBorders>
             <w:shd w:val="clear" w:color="auto" w:fill="E7E6E6" w:themeFill="background2"/>
-            <w:vAlign w:val="center"/>
-          </w:tcPr>
-          <w:p>
-            <w:pPr>
-              <w:pStyle w:val="Paragraphedeliste"/>
-              <w:ind w:left="0"/>
-              <w:jc w:val="center"/>
-              <w:rPr>
-                <w:rFonts w:cstheme="minorHAnsi"/>
-              </w:rPr>
-            </w:pPr>
-            <w:r>
-              <w:rPr>
-                <w:rFonts w:cstheme="minorHAnsi"/>
-              </w:rPr>
-              <w:fldChar w:fldCharType="begin"/>
-            </w:r>
-            <w:r>
-              <w:rPr>
-                <w:rFonts w:cstheme="minorHAnsi"/>
-              </w:rPr>
-              <w:instrText xml:space="preserve"> MERGEFIELD </w:instrText>
-            </w:r>
-            <w:r>
-              <w:rPr>
-                <w:rFonts w:cstheme="minorHAnsi"/>
-              </w:rPr>
-              <w:instrText>teams6</w:instrText>
-            </w:r>
-            <w:r>
-              <w:rPr>
-                <w:rFonts w:cstheme="minorHAnsi"/>
-              </w:rPr>
-              <w:instrText xml:space="preserve"> </w:instrText>
-            </w:r>
-            <w:r>
-              <w:rPr>
-                <w:rFonts w:cstheme="minorHAnsi"/>
-              </w:rPr>
-              <w:fldChar w:fldCharType="end"/>
+          </w:tcPr>
+          <w:p>
+            <w:pPr>
+              <w:pStyle w:val="ListParagraph"/>
+              <w:ind w:left="0"/>
+              <w:jc w:val="center"/>
+              <w:rPr>
+                <w:rFonts w:cstheme="minorHAnsi"/>
+              </w:rPr>
+            </w:pPr>
+            <w:proofErr w:type="gramStart"/>
+            <w:r>
+              <w:t>{{ players</w:t>
+            </w:r>
+            <w:proofErr w:type="gramEnd"/>
+            <w:r>
+              <w:t>6 }}</w:t>
             </w:r>
           </w:p>
         </w:tc>
@@ -1055,7 +931,7 @@
           </w:tcPr>
           <w:p>
             <w:pPr>
-              <w:pStyle w:val="Paragraphedeliste"/>
+              <w:pStyle w:val="ListParagraph"/>
               <w:ind w:left="0"/>
               <w:jc w:val="center"/>
               <w:rPr>
@@ -1118,46 +994,23 @@
             <w:tcBorders>
               <w:right w:val="single" w:sz="4" w:space="0" w:color="auto"/>
             </w:tcBorders>
-            <w:vAlign w:val="center"/>
-          </w:tcPr>
-          <w:p>
-            <w:pPr>
-              <w:pStyle w:val="Paragraphedeliste"/>
-              <w:ind w:left="0"/>
-              <w:jc w:val="center"/>
-              <w:rPr>
-                <w:rFonts w:cstheme="minorHAnsi"/>
-              </w:rPr>
-            </w:pPr>
-            <w:r>
-              <w:rPr>
-                <w:rFonts w:cstheme="minorHAnsi"/>
-              </w:rPr>
-              <w:fldChar w:fldCharType="begin"/>
-            </w:r>
-            <w:r>
-              <w:rPr>
-                <w:rFonts w:cstheme="minorHAnsi"/>
-              </w:rPr>
-              <w:instrText xml:space="preserve"> MERGEFIELD </w:instrText>
-            </w:r>
-            <w:r>
-              <w:rPr>
-                <w:rFonts w:cstheme="minorHAnsi"/>
-              </w:rPr>
-              <w:instrText>teams7</w:instrText>
-            </w:r>
-            <w:r>
-              <w:rPr>
-                <w:rFonts w:cstheme="minorHAnsi"/>
-              </w:rPr>
-              <w:instrText xml:space="preserve"> </w:instrText>
-            </w:r>
-            <w:r>
-              <w:rPr>
-                <w:rFonts w:cstheme="minorHAnsi"/>
-              </w:rPr>
-              <w:fldChar w:fldCharType="end"/>
+          </w:tcPr>
+          <w:p>
+            <w:pPr>
+              <w:pStyle w:val="ListParagraph"/>
+              <w:ind w:left="0"/>
+              <w:jc w:val="center"/>
+              <w:rPr>
+                <w:rFonts w:cstheme="minorHAnsi"/>
+              </w:rPr>
+            </w:pPr>
+            <w:proofErr w:type="gramStart"/>
+            <w:r>
+              <w:t>{{ players</w:t>
+            </w:r>
+            <w:proofErr w:type="gramEnd"/>
+            <w:r>
+              <w:t>7 }}</w:t>
             </w:r>
           </w:p>
         </w:tc>
@@ -1173,7 +1026,7 @@
           </w:tcPr>
           <w:p>
             <w:pPr>
-              <w:pStyle w:val="Paragraphedeliste"/>
+              <w:pStyle w:val="ListParagraph"/>
               <w:ind w:left="0"/>
               <w:jc w:val="center"/>
               <w:rPr>
@@ -1242,46 +1095,23 @@
               <w:right w:val="single" w:sz="4" w:space="0" w:color="auto"/>
             </w:tcBorders>
             <w:shd w:val="clear" w:color="auto" w:fill="E7E6E6" w:themeFill="background2"/>
-            <w:vAlign w:val="center"/>
-          </w:tcPr>
-          <w:p>
-            <w:pPr>
-              <w:pStyle w:val="Paragraphedeliste"/>
-              <w:ind w:left="0"/>
-              <w:jc w:val="center"/>
-              <w:rPr>
-                <w:rFonts w:cstheme="minorHAnsi"/>
-              </w:rPr>
-            </w:pPr>
-            <w:r>
-              <w:rPr>
-                <w:rFonts w:cstheme="minorHAnsi"/>
-              </w:rPr>
-              <w:fldChar w:fldCharType="begin"/>
-            </w:r>
-            <w:r>
-              <w:rPr>
-                <w:rFonts w:cstheme="minorHAnsi"/>
-              </w:rPr>
-              <w:instrText xml:space="preserve"> MERGEFIELD </w:instrText>
-            </w:r>
-            <w:r>
-              <w:rPr>
-                <w:rFonts w:cstheme="minorHAnsi"/>
-              </w:rPr>
-              <w:instrText>teams8</w:instrText>
-            </w:r>
-            <w:r>
-              <w:rPr>
-                <w:rFonts w:cstheme="minorHAnsi"/>
-              </w:rPr>
-              <w:instrText xml:space="preserve"> </w:instrText>
-            </w:r>
-            <w:r>
-              <w:rPr>
-                <w:rFonts w:cstheme="minorHAnsi"/>
-              </w:rPr>
-              <w:fldChar w:fldCharType="end"/>
+          </w:tcPr>
+          <w:p>
+            <w:pPr>
+              <w:pStyle w:val="ListParagraph"/>
+              <w:ind w:left="0"/>
+              <w:jc w:val="center"/>
+              <w:rPr>
+                <w:rFonts w:cstheme="minorHAnsi"/>
+              </w:rPr>
+            </w:pPr>
+            <w:proofErr w:type="gramStart"/>
+            <w:r>
+              <w:t>{{ players</w:t>
+            </w:r>
+            <w:proofErr w:type="gramEnd"/>
+            <w:r>
+              <w:t>8 }}</w:t>
             </w:r>
           </w:p>
         </w:tc>
@@ -1298,7 +1128,7 @@
           </w:tcPr>
           <w:p>
             <w:pPr>
-              <w:pStyle w:val="Paragraphedeliste"/>
+              <w:pStyle w:val="ListParagraph"/>
               <w:ind w:left="0"/>
               <w:jc w:val="center"/>
               <w:rPr>
@@ -1361,46 +1191,23 @@
             <w:tcBorders>
               <w:right w:val="single" w:sz="4" w:space="0" w:color="auto"/>
             </w:tcBorders>
-            <w:vAlign w:val="center"/>
-          </w:tcPr>
-          <w:p>
-            <w:pPr>
-              <w:pStyle w:val="Paragraphedeliste"/>
-              <w:ind w:left="0"/>
-              <w:jc w:val="center"/>
-              <w:rPr>
-                <w:rFonts w:cstheme="minorHAnsi"/>
-              </w:rPr>
-            </w:pPr>
-            <w:r>
-              <w:rPr>
-                <w:rFonts w:cstheme="minorHAnsi"/>
-              </w:rPr>
-              <w:fldChar w:fldCharType="begin"/>
-            </w:r>
-            <w:r>
-              <w:rPr>
-                <w:rFonts w:cstheme="minorHAnsi"/>
-              </w:rPr>
-              <w:instrText xml:space="preserve"> MERGEFIELD </w:instrText>
-            </w:r>
-            <w:r>
-              <w:rPr>
-                <w:rFonts w:cstheme="minorHAnsi"/>
-              </w:rPr>
-              <w:instrText>teams9</w:instrText>
-            </w:r>
-            <w:r>
-              <w:rPr>
-                <w:rFonts w:cstheme="minorHAnsi"/>
-              </w:rPr>
-              <w:instrText xml:space="preserve"> </w:instrText>
-            </w:r>
-            <w:r>
-              <w:rPr>
-                <w:rFonts w:cstheme="minorHAnsi"/>
-              </w:rPr>
-              <w:fldChar w:fldCharType="end"/>
+          </w:tcPr>
+          <w:p>
+            <w:pPr>
+              <w:pStyle w:val="ListParagraph"/>
+              <w:ind w:left="0"/>
+              <w:jc w:val="center"/>
+              <w:rPr>
+                <w:rFonts w:cstheme="minorHAnsi"/>
+              </w:rPr>
+            </w:pPr>
+            <w:proofErr w:type="gramStart"/>
+            <w:r>
+              <w:t>{{ players</w:t>
+            </w:r>
+            <w:proofErr w:type="gramEnd"/>
+            <w:r>
+              <w:t>9 }}</w:t>
             </w:r>
           </w:p>
         </w:tc>
@@ -1416,7 +1223,7 @@
           </w:tcPr>
           <w:p>
             <w:pPr>
-              <w:pStyle w:val="Paragraphedeliste"/>
+              <w:pStyle w:val="ListParagraph"/>
               <w:ind w:left="0"/>
               <w:jc w:val="center"/>
               <w:rPr>
@@ -1439,7 +1246,7 @@
           </w:tcPr>
           <w:p>
             <w:pPr>
-              <w:pStyle w:val="Paragraphedeliste"/>
+              <w:pStyle w:val="ListParagraph"/>
               <w:ind w:left="0"/>
               <w:jc w:val="center"/>
               <w:rPr>
@@ -1467,7 +1274,7 @@
           </w:tcPr>
           <w:p>
             <w:pPr>
-              <w:pStyle w:val="Paragraphedeliste"/>
+              <w:pStyle w:val="ListParagraph"/>
               <w:ind w:left="0"/>
               <w:jc w:val="center"/>
               <w:rPr>
@@ -1480,13 +1287,13 @@
     </w:tbl>
     <w:p>
       <w:pPr>
-        <w:pStyle w:val="Paragraphedeliste"/>
+        <w:pStyle w:val="ListParagraph"/>
         <w:ind w:left="0"/>
       </w:pPr>
     </w:p>
     <w:p>
       <w:pPr>
-        <w:pStyle w:val="Paragraphedeliste"/>
+        <w:pStyle w:val="ListParagraph"/>
         <w:ind w:left="0"/>
       </w:pPr>
       <w:r>
@@ -1495,31 +1302,42 @@
     </w:p>
     <w:p>
       <w:pPr>
-        <w:pStyle w:val="Paragraphedeliste"/>
+        <w:pStyle w:val="ListParagraph"/>
         <w:ind w:left="0"/>
       </w:pPr>
       <w:r>
         <w:t xml:space="preserve">En cas de problème avec les scores, contactez votre chef de zone ou le </w:t>
       </w:r>
       <w:r>
-        <w:t>04</w:t>
+        <w:t>0</w:t>
+      </w:r>
+      <w:r>
+        <w:t>474 41 87 50</w:t>
       </w:r>
     </w:p>
     <w:p>
       <w:pPr>
-        <w:pStyle w:val="Paragraphedeliste"/>
+        <w:pStyle w:val="ListParagraph"/>
         <w:ind w:left="0"/>
       </w:pPr>
     </w:p>
     <w:p>
       <w:pPr>
-        <w:pStyle w:val="Paragraphedeliste"/>
+        <w:pStyle w:val="ListParagraph"/>
         <w:ind w:left="0"/>
       </w:pPr>
     </w:p>
+    <w:p>
+      <w:pPr>
+        <w:pStyle w:val="ListParagraph"/>
+        <w:ind w:left="0"/>
+      </w:pPr>
+      <w:bookmarkStart w:id="0" w:name="_GoBack"/>
+      <w:bookmarkEnd w:id="0"/>
+    </w:p>
     <w:tbl>
       <w:tblPr>
-        <w:tblStyle w:val="Grilledutableau"/>
+        <w:tblStyle w:val="TableGrid"/>
         <w:tblW w:w="9351" w:type="dxa"/>
         <w:tblLook w:val="04A0" w:firstRow="1" w:lastRow="0" w:firstColumn="1" w:lastColumn="0" w:noHBand="0" w:noVBand="1"/>
       </w:tblPr>
@@ -1546,65 +1364,108 @@
           </w:tcPr>
           <w:p>
             <w:pPr>
-              <w:pStyle w:val="Titre"/>
-            </w:pPr>
-            <w:r>
-              <w:t xml:space="preserve">Epreuve  </w:t>
-            </w:r>
-            <w:r>
-              <w:fldChar w:fldCharType="begin"/>
-            </w:r>
-            <w:r>
-              <w:instrText xml:space="preserve"> MERGEFIELD gID </w:instrText>
-            </w:r>
-            <w:r>
-              <w:fldChar w:fldCharType="end"/>
+              <w:pStyle w:val="Title"/>
+            </w:pPr>
+            <w:r>
+              <w:t xml:space="preserve">Epreuve </w:t>
+            </w:r>
+            <w:proofErr w:type="gramStart"/>
+            <w:r>
+              <w:rPr>
+                <w:lang w:val="en-BE"/>
+              </w:rPr>
+              <w:t xml:space="preserve">{{ </w:t>
+            </w:r>
+            <w:proofErr w:type="spellStart"/>
+            <w:r>
+              <w:rPr>
+                <w:lang w:val="en-BE"/>
+              </w:rPr>
+              <w:t>gId</w:t>
+            </w:r>
+            <w:proofErr w:type="spellEnd"/>
+            <w:proofErr w:type="gramEnd"/>
+            <w:r>
+              <w:rPr>
+                <w:lang w:val="en-BE"/>
+              </w:rPr>
+              <w:t xml:space="preserve"> }}</w:t>
             </w:r>
           </w:p>
           <w:p/>
           <w:p>
             <w:pPr>
-              <w:pStyle w:val="Paragraphedeliste"/>
-              <w:ind w:left="0"/>
-            </w:pPr>
-            <w:r>
-              <w:t>Matin</w:t>
-            </w:r>
-          </w:p>
-          <w:p>
-            <w:pPr>
-              <w:pStyle w:val="Paragraphedeliste"/>
+              <w:pStyle w:val="ListParagraph"/>
+              <w:ind w:left="0"/>
+              <w:rPr>
+                <w:lang w:val="en-BE"/>
+              </w:rPr>
+            </w:pPr>
+            <w:r>
+              <w:rPr>
+                <w:lang w:val="en-BE"/>
+              </w:rPr>
+              <w:t>Après-midi</w:t>
+            </w:r>
+          </w:p>
+          <w:p>
+            <w:pPr>
+              <w:pStyle w:val="ListParagraph"/>
               <w:ind w:left="0"/>
             </w:pPr>
             <w:r>
               <w:t xml:space="preserve">Nom : </w:t>
             </w:r>
-            <w:r>
-              <w:fldChar w:fldCharType="begin"/>
-            </w:r>
-            <w:r>
-              <w:instrText xml:space="preserve"> MERGEFIELD gameName </w:instrText>
-            </w:r>
-            <w:r>
-              <w:fldChar w:fldCharType="end"/>
-            </w:r>
-          </w:p>
-          <w:p>
-            <w:pPr>
-              <w:pStyle w:val="Paragraphedeliste"/>
+            <w:proofErr w:type="gramStart"/>
+            <w:r>
+              <w:rPr>
+                <w:lang w:val="en-BE"/>
+              </w:rPr>
+              <w:t xml:space="preserve">{{ </w:t>
+            </w:r>
+            <w:proofErr w:type="spellStart"/>
+            <w:r>
+              <w:rPr>
+                <w:lang w:val="en-BE"/>
+              </w:rPr>
+              <w:t>gameName</w:t>
+            </w:r>
+            <w:proofErr w:type="spellEnd"/>
+            <w:proofErr w:type="gramEnd"/>
+            <w:r>
+              <w:rPr>
+                <w:lang w:val="en-BE"/>
+              </w:rPr>
+              <w:t xml:space="preserve"> }}</w:t>
+            </w:r>
+          </w:p>
+          <w:p>
+            <w:pPr>
+              <w:pStyle w:val="ListParagraph"/>
               <w:ind w:left="0"/>
             </w:pPr>
             <w:r>
               <w:t xml:space="preserve">Circuit : </w:t>
             </w:r>
             <w:r>
-              <w:fldChar w:fldCharType="begin"/>
-            </w:r>
-            <w:r>
-              <w:instrText xml:space="preserve"> MERGEFIELD circuit </w:instrText>
-            </w:r>
-            <w:r>
-              <w:fldChar w:fldCharType="end"/>
+              <w:rPr>
+                <w:lang w:val="en-BE"/>
+              </w:rPr>
+              <w:t>{{</w:t>
+            </w:r>
+            <w:proofErr w:type="gramStart"/>
+            <w:r>
+              <w:rPr>
+                <w:lang w:val="en-BE"/>
+              </w:rPr>
+              <w:t>circuit }</w:t>
+            </w:r>
+            <w:proofErr w:type="gramEnd"/>
+            <w:r>
+              <w:rPr>
+                <w:lang w:val="en-BE"/>
+              </w:rPr>
+              <w:t>}</w:t>
             </w:r>
           </w:p>
           <w:p>
@@ -1615,6 +1476,20 @@
             </w:pPr>
             <w:r>
               <w:t xml:space="preserve">Responsable : </w:t>
+            </w:r>
+            <w:proofErr w:type="gramStart"/>
+            <w:r>
+              <w:rPr>
+                <w:lang w:val="en-BE"/>
+              </w:rPr>
+              <w:t>{{ leader</w:t>
+            </w:r>
+            <w:proofErr w:type="gramEnd"/>
+            <w:r>
+              <w:rPr>
+                <w:lang w:val="en-BE"/>
+              </w:rPr>
+              <w:t xml:space="preserve"> }}</w:t>
             </w:r>
           </w:p>
         </w:tc>
@@ -1631,7 +1506,7 @@
           </w:tcPr>
           <w:p>
             <w:pPr>
-              <w:pStyle w:val="Paragraphedeliste"/>
+              <w:pStyle w:val="ListParagraph"/>
               <w:ind w:left="0"/>
               <w:jc w:val="right"/>
               <w:rPr>
@@ -1641,64 +1516,15 @@
                 <w:lang w:eastAsia="fr-BE"/>
               </w:rPr>
             </w:pPr>
-            <w:bookmarkStart w:id="0" w:name="_GoBack"/>
             <w:r>
               <w:rPr>
                 <w:b/>
                 <w:noProof/>
                 <w:sz w:val="28"/>
-                <w:lang w:eastAsia="fr-BE"/>
-              </w:rPr>
-              <w:drawing>
-                <wp:inline distT="0" distB="0" distL="0" distR="0">
-                  <wp:extent cx="1333500" cy="1333500"/>
-                  <wp:effectExtent l="0" t="0" r="0" b="0"/>
-                  <wp:docPr id="4" name="Image 4" descr="placeholder" title="qrCode"/>
-                  <wp:cNvGraphicFramePr>
-                    <a:graphicFrameLocks xmlns:a="http://schemas.openxmlformats.org/drawingml/2006/main" noChangeAspect="1"/>
-                  </wp:cNvGraphicFramePr>
-                  <a:graphic xmlns:a="http://schemas.openxmlformats.org/drawingml/2006/main">
-                    <a:graphicData uri="http://schemas.openxmlformats.org/drawingml/2006/picture">
-                      <pic:pic xmlns:pic="http://schemas.openxmlformats.org/drawingml/2006/picture">
-                        <pic:nvPicPr>
-                          <pic:cNvPr id="0" name="Picture 2" descr="D:\Files\workspace\PyCharm\BadenBattle\baden\foo.png"/>
-                          <pic:cNvPicPr>
-                            <a:picLocks noChangeAspect="1" noChangeArrowheads="1"/>
-                          </pic:cNvPicPr>
-                        </pic:nvPicPr>
-                        <pic:blipFill>
-                          <a:blip r:embed="rId7">
-                            <a:extLst>
-                              <a:ext uri="{28A0092B-C50C-407E-A947-70E740481C1C}">
-                                <a14:useLocalDpi xmlns:a14="http://schemas.microsoft.com/office/drawing/2010/main" val="0"/>
-                              </a:ext>
-                            </a:extLst>
-                          </a:blip>
-                          <a:srcRect/>
-                          <a:stretch>
-                            <a:fillRect/>
-                          </a:stretch>
-                        </pic:blipFill>
-                        <pic:spPr bwMode="auto">
-                          <a:xfrm>
-                            <a:off x="0" y="0"/>
-                            <a:ext cx="1333500" cy="1333500"/>
-                          </a:xfrm>
-                          <a:prstGeom prst="rect">
-                            <a:avLst/>
-                          </a:prstGeom>
-                          <a:noFill/>
-                          <a:ln>
-                            <a:noFill/>
-                          </a:ln>
-                        </pic:spPr>
-                      </pic:pic>
-                    </a:graphicData>
-                  </a:graphic>
-                </wp:inline>
-              </w:drawing>
-            </w:r>
-            <w:bookmarkEnd w:id="0"/>
+                <w:lang w:val="en-BE" w:eastAsia="fr-BE"/>
+              </w:rPr>
+              <w:t>{{ qrCode }}</w:t>
+            </w:r>
           </w:p>
         </w:tc>
       </w:tr>
@@ -1720,7 +1546,7 @@
           </w:tcPr>
           <w:p>
             <w:pPr>
-              <w:pStyle w:val="Paragraphedeliste"/>
+              <w:pStyle w:val="ListParagraph"/>
               <w:ind w:left="0"/>
               <w:jc w:val="center"/>
               <w:rPr>
@@ -1743,7 +1569,7 @@
           </w:tcPr>
           <w:p>
             <w:pPr>
-              <w:pStyle w:val="Paragraphedeliste"/>
+              <w:pStyle w:val="ListParagraph"/>
               <w:ind w:left="0"/>
               <w:jc w:val="center"/>
               <w:rPr>
@@ -1768,7 +1594,7 @@
           </w:tcPr>
           <w:p>
             <w:pPr>
-              <w:pStyle w:val="Paragraphedeliste"/>
+              <w:pStyle w:val="ListParagraph"/>
               <w:ind w:left="0"/>
               <w:jc w:val="center"/>
               <w:rPr>
@@ -1795,7 +1621,7 @@
           </w:tcPr>
           <w:p>
             <w:pPr>
-              <w:pStyle w:val="Paragraphedeliste"/>
+              <w:pStyle w:val="ListParagraph"/>
               <w:ind w:left="0"/>
               <w:jc w:val="center"/>
               <w:rPr>
@@ -1823,7 +1649,7 @@
           </w:tcPr>
           <w:p>
             <w:pPr>
-              <w:pStyle w:val="Paragraphedeliste"/>
+              <w:pStyle w:val="ListParagraph"/>
               <w:ind w:left="0"/>
               <w:jc w:val="center"/>
               <w:rPr>
@@ -1853,7 +1679,7 @@
           </w:tcPr>
           <w:p>
             <w:pPr>
-              <w:pStyle w:val="Paragraphedeliste"/>
+              <w:pStyle w:val="ListParagraph"/>
               <w:ind w:left="0"/>
               <w:jc w:val="center"/>
               <w:rPr>
@@ -1917,58 +1743,23 @@
             <w:tcBorders>
               <w:right w:val="single" w:sz="4" w:space="0" w:color="auto"/>
             </w:tcBorders>
-            <w:vAlign w:val="center"/>
-          </w:tcPr>
-          <w:p>
-            <w:pPr>
-              <w:pStyle w:val="Paragraphedeliste"/>
-              <w:ind w:left="0"/>
-              <w:jc w:val="center"/>
-              <w:rPr>
-                <w:rFonts w:cstheme="minorHAnsi"/>
-              </w:rPr>
-            </w:pPr>
-            <w:r>
-              <w:rPr>
-                <w:rFonts w:cstheme="minorHAnsi"/>
-              </w:rPr>
-              <w:fldChar w:fldCharType="begin"/>
-            </w:r>
-            <w:r>
-              <w:rPr>
-                <w:rFonts w:cstheme="minorHAnsi"/>
-              </w:rPr>
-              <w:instrText xml:space="preserve"> MERGEFIELD </w:instrText>
-            </w:r>
-            <w:r>
-              <w:rPr>
-                <w:rFonts w:cstheme="minorHAnsi"/>
-              </w:rPr>
-              <w:instrText>teams</w:instrText>
-            </w:r>
-            <w:r>
-              <w:rPr>
-                <w:rFonts w:cstheme="minorHAnsi"/>
-              </w:rPr>
-              <w:instrText>1</w:instrText>
-            </w:r>
-            <w:r>
-              <w:rPr>
-                <w:rFonts w:cstheme="minorHAnsi"/>
-              </w:rPr>
-              <w:instrText>0</w:instrText>
-            </w:r>
-            <w:r>
-              <w:rPr>
-                <w:rFonts w:cstheme="minorHAnsi"/>
-              </w:rPr>
-              <w:instrText xml:space="preserve"> </w:instrText>
-            </w:r>
-            <w:r>
-              <w:rPr>
-                <w:rFonts w:cstheme="minorHAnsi"/>
-              </w:rPr>
-              <w:fldChar w:fldCharType="end"/>
+          </w:tcPr>
+          <w:p>
+            <w:pPr>
+              <w:pStyle w:val="ListParagraph"/>
+              <w:ind w:left="0"/>
+              <w:jc w:val="center"/>
+              <w:rPr>
+                <w:rFonts w:cstheme="minorHAnsi"/>
+              </w:rPr>
+            </w:pPr>
+            <w:proofErr w:type="gramStart"/>
+            <w:r>
+              <w:t>{{ players</w:t>
+            </w:r>
+            <w:proofErr w:type="gramEnd"/>
+            <w:r>
+              <w:t>10 }}</w:t>
             </w:r>
           </w:p>
         </w:tc>
@@ -1985,7 +1776,7 @@
           </w:tcPr>
           <w:p>
             <w:pPr>
-              <w:pStyle w:val="Paragraphedeliste"/>
+              <w:pStyle w:val="ListParagraph"/>
               <w:ind w:left="0"/>
               <w:jc w:val="center"/>
               <w:rPr>
@@ -2051,46 +1842,23 @@
               <w:right w:val="single" w:sz="4" w:space="0" w:color="auto"/>
             </w:tcBorders>
             <w:shd w:val="clear" w:color="auto" w:fill="E7E6E6" w:themeFill="background2"/>
-            <w:vAlign w:val="center"/>
-          </w:tcPr>
-          <w:p>
-            <w:pPr>
-              <w:pStyle w:val="Paragraphedeliste"/>
-              <w:ind w:left="0"/>
-              <w:jc w:val="center"/>
-              <w:rPr>
-                <w:rFonts w:cstheme="minorHAnsi"/>
-              </w:rPr>
-            </w:pPr>
-            <w:r>
-              <w:rPr>
-                <w:rFonts w:cstheme="minorHAnsi"/>
-              </w:rPr>
-              <w:fldChar w:fldCharType="begin"/>
-            </w:r>
-            <w:r>
-              <w:rPr>
-                <w:rFonts w:cstheme="minorHAnsi"/>
-              </w:rPr>
-              <w:instrText xml:space="preserve"> MERGEFIELD </w:instrText>
-            </w:r>
-            <w:r>
-              <w:rPr>
-                <w:rFonts w:cstheme="minorHAnsi"/>
-              </w:rPr>
-              <w:instrText>teams11</w:instrText>
-            </w:r>
-            <w:r>
-              <w:rPr>
-                <w:rFonts w:cstheme="minorHAnsi"/>
-              </w:rPr>
-              <w:instrText xml:space="preserve"> </w:instrText>
-            </w:r>
-            <w:r>
-              <w:rPr>
-                <w:rFonts w:cstheme="minorHAnsi"/>
-              </w:rPr>
-              <w:fldChar w:fldCharType="end"/>
+          </w:tcPr>
+          <w:p>
+            <w:pPr>
+              <w:pStyle w:val="ListParagraph"/>
+              <w:ind w:left="0"/>
+              <w:jc w:val="center"/>
+              <w:rPr>
+                <w:rFonts w:cstheme="minorHAnsi"/>
+              </w:rPr>
+            </w:pPr>
+            <w:proofErr w:type="gramStart"/>
+            <w:r>
+              <w:t>{{ players</w:t>
+            </w:r>
+            <w:proofErr w:type="gramEnd"/>
+            <w:r>
+              <w:t>11 }}</w:t>
             </w:r>
           </w:p>
         </w:tc>
@@ -2108,7 +1876,7 @@
           </w:tcPr>
           <w:p>
             <w:pPr>
-              <w:pStyle w:val="Paragraphedeliste"/>
+              <w:pStyle w:val="ListParagraph"/>
               <w:ind w:left="0"/>
               <w:jc w:val="center"/>
               <w:rPr>
@@ -2171,46 +1939,23 @@
             <w:tcBorders>
               <w:right w:val="single" w:sz="4" w:space="0" w:color="auto"/>
             </w:tcBorders>
-            <w:vAlign w:val="center"/>
-          </w:tcPr>
-          <w:p>
-            <w:pPr>
-              <w:pStyle w:val="Paragraphedeliste"/>
-              <w:ind w:left="0"/>
-              <w:jc w:val="center"/>
-              <w:rPr>
-                <w:rFonts w:cstheme="minorHAnsi"/>
-              </w:rPr>
-            </w:pPr>
-            <w:r>
-              <w:rPr>
-                <w:rFonts w:cstheme="minorHAnsi"/>
-              </w:rPr>
-              <w:fldChar w:fldCharType="begin"/>
-            </w:r>
-            <w:r>
-              <w:rPr>
-                <w:rFonts w:cstheme="minorHAnsi"/>
-              </w:rPr>
-              <w:instrText xml:space="preserve"> MERGEFIELD </w:instrText>
-            </w:r>
-            <w:r>
-              <w:rPr>
-                <w:rFonts w:cstheme="minorHAnsi"/>
-              </w:rPr>
-              <w:instrText>teams12</w:instrText>
-            </w:r>
-            <w:r>
-              <w:rPr>
-                <w:rFonts w:cstheme="minorHAnsi"/>
-              </w:rPr>
-              <w:instrText xml:space="preserve"> </w:instrText>
-            </w:r>
-            <w:r>
-              <w:rPr>
-                <w:rFonts w:cstheme="minorHAnsi"/>
-              </w:rPr>
-              <w:fldChar w:fldCharType="end"/>
+          </w:tcPr>
+          <w:p>
+            <w:pPr>
+              <w:pStyle w:val="ListParagraph"/>
+              <w:ind w:left="0"/>
+              <w:jc w:val="center"/>
+              <w:rPr>
+                <w:rFonts w:cstheme="minorHAnsi"/>
+              </w:rPr>
+            </w:pPr>
+            <w:proofErr w:type="gramStart"/>
+            <w:r>
+              <w:t>{{ players</w:t>
+            </w:r>
+            <w:proofErr w:type="gramEnd"/>
+            <w:r>
+              <w:t>12 }}</w:t>
             </w:r>
           </w:p>
         </w:tc>
@@ -2227,7 +1972,7 @@
           </w:tcPr>
           <w:p>
             <w:pPr>
-              <w:pStyle w:val="Paragraphedeliste"/>
+              <w:pStyle w:val="ListParagraph"/>
               <w:ind w:left="0"/>
               <w:jc w:val="center"/>
               <w:rPr>
@@ -2293,46 +2038,23 @@
               <w:right w:val="single" w:sz="4" w:space="0" w:color="auto"/>
             </w:tcBorders>
             <w:shd w:val="clear" w:color="auto" w:fill="E7E6E6" w:themeFill="background2"/>
-            <w:vAlign w:val="center"/>
-          </w:tcPr>
-          <w:p>
-            <w:pPr>
-              <w:pStyle w:val="Paragraphedeliste"/>
-              <w:ind w:left="0"/>
-              <w:jc w:val="center"/>
-              <w:rPr>
-                <w:rFonts w:cstheme="minorHAnsi"/>
-              </w:rPr>
-            </w:pPr>
-            <w:r>
-              <w:rPr>
-                <w:rFonts w:cstheme="minorHAnsi"/>
-              </w:rPr>
-              <w:fldChar w:fldCharType="begin"/>
-            </w:r>
-            <w:r>
-              <w:rPr>
-                <w:rFonts w:cstheme="minorHAnsi"/>
-              </w:rPr>
-              <w:instrText xml:space="preserve"> MERGEFIELD </w:instrText>
-            </w:r>
-            <w:r>
-              <w:rPr>
-                <w:rFonts w:cstheme="minorHAnsi"/>
-              </w:rPr>
-              <w:instrText>teams13</w:instrText>
-            </w:r>
-            <w:r>
-              <w:rPr>
-                <w:rFonts w:cstheme="minorHAnsi"/>
-              </w:rPr>
-              <w:instrText xml:space="preserve"> </w:instrText>
-            </w:r>
-            <w:r>
-              <w:rPr>
-                <w:rFonts w:cstheme="minorHAnsi"/>
-              </w:rPr>
-              <w:fldChar w:fldCharType="end"/>
+          </w:tcPr>
+          <w:p>
+            <w:pPr>
+              <w:pStyle w:val="ListParagraph"/>
+              <w:ind w:left="0"/>
+              <w:jc w:val="center"/>
+              <w:rPr>
+                <w:rFonts w:cstheme="minorHAnsi"/>
+              </w:rPr>
+            </w:pPr>
+            <w:proofErr w:type="gramStart"/>
+            <w:r>
+              <w:t>{{ players</w:t>
+            </w:r>
+            <w:proofErr w:type="gramEnd"/>
+            <w:r>
+              <w:t>13 }}</w:t>
             </w:r>
           </w:p>
         </w:tc>
@@ -2350,7 +2072,7 @@
           </w:tcPr>
           <w:p>
             <w:pPr>
-              <w:pStyle w:val="Paragraphedeliste"/>
+              <w:pStyle w:val="ListParagraph"/>
               <w:ind w:left="0"/>
               <w:jc w:val="center"/>
               <w:rPr>
@@ -2413,46 +2135,23 @@
             <w:tcBorders>
               <w:right w:val="single" w:sz="4" w:space="0" w:color="auto"/>
             </w:tcBorders>
-            <w:vAlign w:val="center"/>
-          </w:tcPr>
-          <w:p>
-            <w:pPr>
-              <w:pStyle w:val="Paragraphedeliste"/>
-              <w:ind w:left="0"/>
-              <w:jc w:val="center"/>
-              <w:rPr>
-                <w:rFonts w:cstheme="minorHAnsi"/>
-              </w:rPr>
-            </w:pPr>
-            <w:r>
-              <w:rPr>
-                <w:rFonts w:cstheme="minorHAnsi"/>
-              </w:rPr>
-              <w:fldChar w:fldCharType="begin"/>
-            </w:r>
-            <w:r>
-              <w:rPr>
-                <w:rFonts w:cstheme="minorHAnsi"/>
-              </w:rPr>
-              <w:instrText xml:space="preserve"> MERGEFIELD </w:instrText>
-            </w:r>
-            <w:r>
-              <w:rPr>
-                <w:rFonts w:cstheme="minorHAnsi"/>
-              </w:rPr>
-              <w:instrText>teams14</w:instrText>
-            </w:r>
-            <w:r>
-              <w:rPr>
-                <w:rFonts w:cstheme="minorHAnsi"/>
-              </w:rPr>
-              <w:instrText xml:space="preserve"> </w:instrText>
-            </w:r>
-            <w:r>
-              <w:rPr>
-                <w:rFonts w:cstheme="minorHAnsi"/>
-              </w:rPr>
-              <w:fldChar w:fldCharType="end"/>
+          </w:tcPr>
+          <w:p>
+            <w:pPr>
+              <w:pStyle w:val="ListParagraph"/>
+              <w:ind w:left="0"/>
+              <w:jc w:val="center"/>
+              <w:rPr>
+                <w:rFonts w:cstheme="minorHAnsi"/>
+              </w:rPr>
+            </w:pPr>
+            <w:proofErr w:type="gramStart"/>
+            <w:r>
+              <w:t>{{ players</w:t>
+            </w:r>
+            <w:proofErr w:type="gramEnd"/>
+            <w:r>
+              <w:t>14 }}</w:t>
             </w:r>
           </w:p>
         </w:tc>
@@ -2469,7 +2168,7 @@
           </w:tcPr>
           <w:p>
             <w:pPr>
-              <w:pStyle w:val="Paragraphedeliste"/>
+              <w:pStyle w:val="ListParagraph"/>
               <w:ind w:left="0"/>
               <w:jc w:val="center"/>
               <w:rPr>
@@ -2535,46 +2234,23 @@
               <w:right w:val="single" w:sz="4" w:space="0" w:color="auto"/>
             </w:tcBorders>
             <w:shd w:val="clear" w:color="auto" w:fill="E7E6E6" w:themeFill="background2"/>
-            <w:vAlign w:val="center"/>
-          </w:tcPr>
-          <w:p>
-            <w:pPr>
-              <w:pStyle w:val="Paragraphedeliste"/>
-              <w:ind w:left="0"/>
-              <w:jc w:val="center"/>
-              <w:rPr>
-                <w:rFonts w:cstheme="minorHAnsi"/>
-              </w:rPr>
-            </w:pPr>
-            <w:r>
-              <w:rPr>
-                <w:rFonts w:cstheme="minorHAnsi"/>
-              </w:rPr>
-              <w:fldChar w:fldCharType="begin"/>
-            </w:r>
-            <w:r>
-              <w:rPr>
-                <w:rFonts w:cstheme="minorHAnsi"/>
-              </w:rPr>
-              <w:instrText xml:space="preserve"> MERGEFIELD </w:instrText>
-            </w:r>
-            <w:r>
-              <w:rPr>
-                <w:rFonts w:cstheme="minorHAnsi"/>
-              </w:rPr>
-              <w:instrText>teams15</w:instrText>
-            </w:r>
-            <w:r>
-              <w:rPr>
-                <w:rFonts w:cstheme="minorHAnsi"/>
-              </w:rPr>
-              <w:instrText xml:space="preserve"> </w:instrText>
-            </w:r>
-            <w:r>
-              <w:rPr>
-                <w:rFonts w:cstheme="minorHAnsi"/>
-              </w:rPr>
-              <w:fldChar w:fldCharType="end"/>
+          </w:tcPr>
+          <w:p>
+            <w:pPr>
+              <w:pStyle w:val="ListParagraph"/>
+              <w:ind w:left="0"/>
+              <w:jc w:val="center"/>
+              <w:rPr>
+                <w:rFonts w:cstheme="minorHAnsi"/>
+              </w:rPr>
+            </w:pPr>
+            <w:proofErr w:type="gramStart"/>
+            <w:r>
+              <w:t>{{ players</w:t>
+            </w:r>
+            <w:proofErr w:type="gramEnd"/>
+            <w:r>
+              <w:t>15 }}</w:t>
             </w:r>
           </w:p>
         </w:tc>
@@ -2592,7 +2268,7 @@
           </w:tcPr>
           <w:p>
             <w:pPr>
-              <w:pStyle w:val="Paragraphedeliste"/>
+              <w:pStyle w:val="ListParagraph"/>
               <w:ind w:left="0"/>
               <w:jc w:val="center"/>
               <w:rPr>
@@ -2655,46 +2331,23 @@
             <w:tcBorders>
               <w:right w:val="single" w:sz="4" w:space="0" w:color="auto"/>
             </w:tcBorders>
-            <w:vAlign w:val="center"/>
-          </w:tcPr>
-          <w:p>
-            <w:pPr>
-              <w:pStyle w:val="Paragraphedeliste"/>
-              <w:ind w:left="0"/>
-              <w:jc w:val="center"/>
-              <w:rPr>
-                <w:rFonts w:cstheme="minorHAnsi"/>
-              </w:rPr>
-            </w:pPr>
-            <w:r>
-              <w:rPr>
-                <w:rFonts w:cstheme="minorHAnsi"/>
-              </w:rPr>
-              <w:fldChar w:fldCharType="begin"/>
-            </w:r>
-            <w:r>
-              <w:rPr>
-                <w:rFonts w:cstheme="minorHAnsi"/>
-              </w:rPr>
-              <w:instrText xml:space="preserve"> MERGEFIELD </w:instrText>
-            </w:r>
-            <w:r>
-              <w:rPr>
-                <w:rFonts w:cstheme="minorHAnsi"/>
-              </w:rPr>
-              <w:instrText>teams16</w:instrText>
-            </w:r>
-            <w:r>
-              <w:rPr>
-                <w:rFonts w:cstheme="minorHAnsi"/>
-              </w:rPr>
-              <w:instrText xml:space="preserve"> </w:instrText>
-            </w:r>
-            <w:r>
-              <w:rPr>
-                <w:rFonts w:cstheme="minorHAnsi"/>
-              </w:rPr>
-              <w:fldChar w:fldCharType="end"/>
+          </w:tcPr>
+          <w:p>
+            <w:pPr>
+              <w:pStyle w:val="ListParagraph"/>
+              <w:ind w:left="0"/>
+              <w:jc w:val="center"/>
+              <w:rPr>
+                <w:rFonts w:cstheme="minorHAnsi"/>
+              </w:rPr>
+            </w:pPr>
+            <w:proofErr w:type="gramStart"/>
+            <w:r>
+              <w:t>{{ players</w:t>
+            </w:r>
+            <w:proofErr w:type="gramEnd"/>
+            <w:r>
+              <w:t>16 }}</w:t>
             </w:r>
           </w:p>
         </w:tc>
@@ -2711,7 +2364,7 @@
           </w:tcPr>
           <w:p>
             <w:pPr>
-              <w:pStyle w:val="Paragraphedeliste"/>
+              <w:pStyle w:val="ListParagraph"/>
               <w:ind w:left="0"/>
               <w:jc w:val="center"/>
               <w:rPr>
@@ -2780,46 +2433,23 @@
               <w:right w:val="single" w:sz="4" w:space="0" w:color="auto"/>
             </w:tcBorders>
             <w:shd w:val="clear" w:color="auto" w:fill="E7E6E6" w:themeFill="background2"/>
-            <w:vAlign w:val="center"/>
-          </w:tcPr>
-          <w:p>
-            <w:pPr>
-              <w:pStyle w:val="Paragraphedeliste"/>
-              <w:ind w:left="0"/>
-              <w:jc w:val="center"/>
-              <w:rPr>
-                <w:rFonts w:cstheme="minorHAnsi"/>
-              </w:rPr>
-            </w:pPr>
-            <w:r>
-              <w:rPr>
-                <w:rFonts w:cstheme="minorHAnsi"/>
-              </w:rPr>
-              <w:fldChar w:fldCharType="begin"/>
-            </w:r>
-            <w:r>
-              <w:rPr>
-                <w:rFonts w:cstheme="minorHAnsi"/>
-              </w:rPr>
-              <w:instrText xml:space="preserve"> MERGEFIELD </w:instrText>
-            </w:r>
-            <w:r>
-              <w:rPr>
-                <w:rFonts w:cstheme="minorHAnsi"/>
-              </w:rPr>
-              <w:instrText>teams17</w:instrText>
-            </w:r>
-            <w:r>
-              <w:rPr>
-                <w:rFonts w:cstheme="minorHAnsi"/>
-              </w:rPr>
-              <w:instrText xml:space="preserve"> </w:instrText>
-            </w:r>
-            <w:r>
-              <w:rPr>
-                <w:rFonts w:cstheme="minorHAnsi"/>
-              </w:rPr>
-              <w:fldChar w:fldCharType="end"/>
+          </w:tcPr>
+          <w:p>
+            <w:pPr>
+              <w:pStyle w:val="ListParagraph"/>
+              <w:ind w:left="0"/>
+              <w:jc w:val="center"/>
+              <w:rPr>
+                <w:rFonts w:cstheme="minorHAnsi"/>
+              </w:rPr>
+            </w:pPr>
+            <w:proofErr w:type="gramStart"/>
+            <w:r>
+              <w:t>{{ players</w:t>
+            </w:r>
+            <w:proofErr w:type="gramEnd"/>
+            <w:r>
+              <w:t>17 }}</w:t>
             </w:r>
           </w:p>
         </w:tc>
@@ -2837,7 +2467,7 @@
           </w:tcPr>
           <w:p>
             <w:pPr>
-              <w:pStyle w:val="Paragraphedeliste"/>
+              <w:pStyle w:val="ListParagraph"/>
               <w:ind w:left="0"/>
               <w:jc w:val="center"/>
               <w:rPr>
@@ -2900,46 +2530,23 @@
             <w:tcBorders>
               <w:right w:val="single" w:sz="4" w:space="0" w:color="auto"/>
             </w:tcBorders>
-            <w:vAlign w:val="center"/>
-          </w:tcPr>
-          <w:p>
-            <w:pPr>
-              <w:pStyle w:val="Paragraphedeliste"/>
-              <w:ind w:left="0"/>
-              <w:jc w:val="center"/>
-              <w:rPr>
-                <w:rFonts w:cstheme="minorHAnsi"/>
-              </w:rPr>
-            </w:pPr>
-            <w:r>
-              <w:rPr>
-                <w:rFonts w:cstheme="minorHAnsi"/>
-              </w:rPr>
-              <w:fldChar w:fldCharType="begin"/>
-            </w:r>
-            <w:r>
-              <w:rPr>
-                <w:rFonts w:cstheme="minorHAnsi"/>
-              </w:rPr>
-              <w:instrText xml:space="preserve"> MERGEFIELD </w:instrText>
-            </w:r>
-            <w:r>
-              <w:rPr>
-                <w:rFonts w:cstheme="minorHAnsi"/>
-              </w:rPr>
-              <w:instrText>teams18</w:instrText>
-            </w:r>
-            <w:r>
-              <w:rPr>
-                <w:rFonts w:cstheme="minorHAnsi"/>
-              </w:rPr>
-              <w:instrText xml:space="preserve"> </w:instrText>
-            </w:r>
-            <w:r>
-              <w:rPr>
-                <w:rFonts w:cstheme="minorHAnsi"/>
-              </w:rPr>
-              <w:fldChar w:fldCharType="end"/>
+          </w:tcPr>
+          <w:p>
+            <w:pPr>
+              <w:pStyle w:val="ListParagraph"/>
+              <w:ind w:left="0"/>
+              <w:jc w:val="center"/>
+              <w:rPr>
+                <w:rFonts w:cstheme="minorHAnsi"/>
+              </w:rPr>
+            </w:pPr>
+            <w:proofErr w:type="gramStart"/>
+            <w:r>
+              <w:t>{{ players</w:t>
+            </w:r>
+            <w:proofErr w:type="gramEnd"/>
+            <w:r>
+              <w:t>18 }}</w:t>
             </w:r>
           </w:p>
         </w:tc>
@@ -2956,7 +2563,7 @@
           </w:tcPr>
           <w:p>
             <w:pPr>
-              <w:pStyle w:val="Paragraphedeliste"/>
+              <w:pStyle w:val="ListParagraph"/>
               <w:ind w:left="0"/>
               <w:jc w:val="center"/>
               <w:rPr>
@@ -3022,46 +2629,23 @@
               <w:right w:val="single" w:sz="4" w:space="0" w:color="auto"/>
             </w:tcBorders>
             <w:shd w:val="clear" w:color="auto" w:fill="E7E6E6" w:themeFill="background2"/>
-            <w:vAlign w:val="center"/>
-          </w:tcPr>
-          <w:p>
-            <w:pPr>
-              <w:pStyle w:val="Paragraphedeliste"/>
-              <w:ind w:left="0"/>
-              <w:jc w:val="center"/>
-              <w:rPr>
-                <w:rFonts w:cstheme="minorHAnsi"/>
-              </w:rPr>
-            </w:pPr>
-            <w:r>
-              <w:rPr>
-                <w:rFonts w:cstheme="minorHAnsi"/>
-              </w:rPr>
-              <w:fldChar w:fldCharType="begin"/>
-            </w:r>
-            <w:r>
-              <w:rPr>
-                <w:rFonts w:cstheme="minorHAnsi"/>
-              </w:rPr>
-              <w:instrText xml:space="preserve"> MERGEFIELD </w:instrText>
-            </w:r>
-            <w:r>
-              <w:rPr>
-                <w:rFonts w:cstheme="minorHAnsi"/>
-              </w:rPr>
-              <w:instrText>teams19</w:instrText>
-            </w:r>
-            <w:r>
-              <w:rPr>
-                <w:rFonts w:cstheme="minorHAnsi"/>
-              </w:rPr>
-              <w:instrText xml:space="preserve"> </w:instrText>
-            </w:r>
-            <w:r>
-              <w:rPr>
-                <w:rFonts w:cstheme="minorHAnsi"/>
-              </w:rPr>
-              <w:fldChar w:fldCharType="end"/>
+          </w:tcPr>
+          <w:p>
+            <w:pPr>
+              <w:pStyle w:val="ListParagraph"/>
+              <w:ind w:left="0"/>
+              <w:jc w:val="center"/>
+              <w:rPr>
+                <w:rFonts w:cstheme="minorHAnsi"/>
+              </w:rPr>
+            </w:pPr>
+            <w:proofErr w:type="gramStart"/>
+            <w:r>
+              <w:t>{{ players</w:t>
+            </w:r>
+            <w:proofErr w:type="gramEnd"/>
+            <w:r>
+              <w:t>19 }}</w:t>
             </w:r>
           </w:p>
         </w:tc>
@@ -3078,7 +2662,7 @@
           </w:tcPr>
           <w:p>
             <w:pPr>
-              <w:pStyle w:val="Paragraphedeliste"/>
+              <w:pStyle w:val="ListParagraph"/>
               <w:ind w:left="0"/>
               <w:jc w:val="center"/>
               <w:rPr>
@@ -3141,46 +2725,23 @@
             <w:tcBorders>
               <w:right w:val="single" w:sz="4" w:space="0" w:color="auto"/>
             </w:tcBorders>
-            <w:vAlign w:val="center"/>
-          </w:tcPr>
-          <w:p>
-            <w:pPr>
-              <w:pStyle w:val="Paragraphedeliste"/>
-              <w:ind w:left="0"/>
-              <w:jc w:val="center"/>
-              <w:rPr>
-                <w:rFonts w:cstheme="minorHAnsi"/>
-              </w:rPr>
-            </w:pPr>
-            <w:r>
-              <w:rPr>
-                <w:rFonts w:cstheme="minorHAnsi"/>
-              </w:rPr>
-              <w:fldChar w:fldCharType="begin"/>
-            </w:r>
-            <w:r>
-              <w:rPr>
-                <w:rFonts w:cstheme="minorHAnsi"/>
-              </w:rPr>
-              <w:instrText xml:space="preserve"> MERGEFIELD </w:instrText>
-            </w:r>
-            <w:r>
-              <w:rPr>
-                <w:rFonts w:cstheme="minorHAnsi"/>
-              </w:rPr>
-              <w:instrText>teams20</w:instrText>
-            </w:r>
-            <w:r>
-              <w:rPr>
-                <w:rFonts w:cstheme="minorHAnsi"/>
-              </w:rPr>
-              <w:instrText xml:space="preserve"> </w:instrText>
-            </w:r>
-            <w:r>
-              <w:rPr>
-                <w:rFonts w:cstheme="minorHAnsi"/>
-              </w:rPr>
-              <w:fldChar w:fldCharType="end"/>
+          </w:tcPr>
+          <w:p>
+            <w:pPr>
+              <w:pStyle w:val="ListParagraph"/>
+              <w:ind w:left="0"/>
+              <w:jc w:val="center"/>
+              <w:rPr>
+                <w:rFonts w:cstheme="minorHAnsi"/>
+              </w:rPr>
+            </w:pPr>
+            <w:proofErr w:type="gramStart"/>
+            <w:r>
+              <w:t>{{ players</w:t>
+            </w:r>
+            <w:proofErr w:type="gramEnd"/>
+            <w:r>
+              <w:t>20 }}</w:t>
             </w:r>
           </w:p>
         </w:tc>
@@ -3197,7 +2758,7 @@
           </w:tcPr>
           <w:p>
             <w:pPr>
-              <w:pStyle w:val="Paragraphedeliste"/>
+              <w:pStyle w:val="ListParagraph"/>
               <w:ind w:left="0"/>
               <w:jc w:val="center"/>
               <w:rPr>
@@ -3263,40 +2824,23 @@
               <w:right w:val="single" w:sz="4" w:space="0" w:color="auto"/>
             </w:tcBorders>
             <w:shd w:val="clear" w:color="auto" w:fill="E7E6E6" w:themeFill="background2"/>
-            <w:vAlign w:val="center"/>
-          </w:tcPr>
-          <w:p>
-            <w:pPr>
-              <w:pStyle w:val="Paragraphedeliste"/>
-              <w:ind w:left="0"/>
-              <w:jc w:val="center"/>
-              <w:rPr>
-                <w:rFonts w:cstheme="minorHAnsi"/>
-              </w:rPr>
-            </w:pPr>
-            <w:r>
-              <w:rPr>
-                <w:rFonts w:cstheme="minorHAnsi"/>
-              </w:rPr>
-              <w:fldChar w:fldCharType="begin"/>
-            </w:r>
-            <w:r>
-              <w:rPr>
-                <w:rFonts w:cstheme="minorHAnsi"/>
-              </w:rPr>
-              <w:instrText xml:space="preserve"> MERGEFIELD </w:instrText>
-            </w:r>
-            <w:r>
-              <w:rPr>
-                <w:rFonts w:cstheme="minorHAnsi"/>
-              </w:rPr>
-              <w:instrText xml:space="preserve">teams21 </w:instrText>
-            </w:r>
-            <w:r>
-              <w:rPr>
-                <w:rFonts w:cstheme="minorHAnsi"/>
-              </w:rPr>
-              <w:fldChar w:fldCharType="end"/>
+          </w:tcPr>
+          <w:p>
+            <w:pPr>
+              <w:pStyle w:val="ListParagraph"/>
+              <w:ind w:left="0"/>
+              <w:jc w:val="center"/>
+              <w:rPr>
+                <w:rFonts w:cstheme="minorHAnsi"/>
+              </w:rPr>
+            </w:pPr>
+            <w:proofErr w:type="gramStart"/>
+            <w:r>
+              <w:t>{{ players</w:t>
+            </w:r>
+            <w:proofErr w:type="gramEnd"/>
+            <w:r>
+              <w:t>21 }}</w:t>
             </w:r>
           </w:p>
         </w:tc>
@@ -3313,7 +2857,7 @@
           </w:tcPr>
           <w:p>
             <w:pPr>
-              <w:pStyle w:val="Paragraphedeliste"/>
+              <w:pStyle w:val="ListParagraph"/>
               <w:ind w:left="0"/>
               <w:jc w:val="center"/>
               <w:rPr>
@@ -3326,13 +2870,13 @@
     </w:tbl>
     <w:p>
       <w:pPr>
-        <w:pStyle w:val="Paragraphedeliste"/>
+        <w:pStyle w:val="ListParagraph"/>
         <w:ind w:left="0"/>
       </w:pPr>
     </w:p>
     <w:p>
       <w:pPr>
-        <w:pStyle w:val="Paragraphedeliste"/>
+        <w:pStyle w:val="ListParagraph"/>
         <w:ind w:left="0"/>
       </w:pPr>
       <w:r>
@@ -3341,11 +2885,14 @@
     </w:p>
     <w:p>
       <w:pPr>
-        <w:pStyle w:val="Paragraphedeliste"/>
+        <w:pStyle w:val="ListParagraph"/>
         <w:ind w:left="0"/>
       </w:pPr>
       <w:r>
-        <w:t>En cas de problème avec les scores, contactez votre chef de zone ou le 04</w:t>
+        <w:t>En cas de problème avec les scores, contactez votre chef de zone ou le 0</w:t>
+      </w:r>
+      <w:r>
+        <w:t>474 41 87 50</w:t>
       </w:r>
     </w:p>
     <w:p/>
@@ -3360,7 +2907,7 @@
 </file>
 
 <file path=word/endnotes.xml><?xml version="1.0" encoding="utf-8"?>
-<w:endnotes xmlns:wpc="http://schemas.microsoft.com/office/word/2010/wordprocessingCanvas" xmlns:mc="http://schemas.openxmlformats.org/markup-compatibility/2006" xmlns:o="urn:schemas-microsoft-com:office:office" xmlns:r="http://schemas.openxmlformats.org/officeDocument/2006/relationships" xmlns:m="http://schemas.openxmlformats.org/officeDocument/2006/math" xmlns:v="urn:schemas-microsoft-com:vml" xmlns:wp14="http://schemas.microsoft.com/office/word/2010/wordprocessingDrawing" xmlns:wp="http://schemas.openxmlformats.org/drawingml/2006/wordprocessingDrawing" xmlns:w10="urn:schemas-microsoft-com:office:word" xmlns:w="http://schemas.openxmlformats.org/wordprocessingml/2006/main" xmlns:w14="http://schemas.microsoft.com/office/word/2010/wordml" xmlns:w15="http://schemas.microsoft.com/office/word/2012/wordml" xmlns:wpg="http://schemas.microsoft.com/office/word/2010/wordprocessingGroup" xmlns:wpi="http://schemas.microsoft.com/office/word/2010/wordprocessingInk" xmlns:wne="http://schemas.microsoft.com/office/word/2006/wordml" xmlns:wps="http://schemas.microsoft.com/office/word/2010/wordprocessingShape" mc:Ignorable="w14 w15 wp14">
+<w:endnotes xmlns:wpc="http://schemas.microsoft.com/office/word/2010/wordprocessingCanvas" xmlns:cx="http://schemas.microsoft.com/office/drawing/2014/chartex" xmlns:cx1="http://schemas.microsoft.com/office/drawing/2015/9/8/chartex" xmlns:cx2="http://schemas.microsoft.com/office/drawing/2015/10/21/chartex" xmlns:cx3="http://schemas.microsoft.com/office/drawing/2016/5/9/chartex" xmlns:cx4="http://schemas.microsoft.com/office/drawing/2016/5/10/chartex" xmlns:cx5="http://schemas.microsoft.com/office/drawing/2016/5/11/chartex" xmlns:cx6="http://schemas.microsoft.com/office/drawing/2016/5/12/chartex" xmlns:cx7="http://schemas.microsoft.com/office/drawing/2016/5/13/chartex" xmlns:cx8="http://schemas.microsoft.com/office/drawing/2016/5/14/chartex" xmlns:mc="http://schemas.openxmlformats.org/markup-compatibility/2006" xmlns:aink="http://schemas.microsoft.com/office/drawing/2016/ink" xmlns:am3d="http://schemas.microsoft.com/office/drawing/2017/model3d" xmlns:o="urn:schemas-microsoft-com:office:office" xmlns:r="http://schemas.openxmlformats.org/officeDocument/2006/relationships" xmlns:m="http://schemas.openxmlformats.org/officeDocument/2006/math" xmlns:v="urn:schemas-microsoft-com:vml" xmlns:wp14="http://schemas.microsoft.com/office/word/2010/wordprocessingDrawing" xmlns:wp="http://schemas.openxmlformats.org/drawingml/2006/wordprocessingDrawing" xmlns:w10="urn:schemas-microsoft-com:office:word" xmlns:w="http://schemas.openxmlformats.org/wordprocessingml/2006/main" xmlns:w14="http://schemas.microsoft.com/office/word/2010/wordml" xmlns:w15="http://schemas.microsoft.com/office/word/2012/wordml" xmlns:w16cid="http://schemas.microsoft.com/office/word/2016/wordml/cid" xmlns:w16se="http://schemas.microsoft.com/office/word/2015/wordml/symex" xmlns:wpg="http://schemas.microsoft.com/office/word/2010/wordprocessingGroup" xmlns:wpi="http://schemas.microsoft.com/office/word/2010/wordprocessingInk" xmlns:wne="http://schemas.microsoft.com/office/word/2006/wordml" xmlns:wps="http://schemas.microsoft.com/office/word/2010/wordprocessingShape" mc:Ignorable="w14 w15 w16se w16cid wp14">
   <w:endnote w:type="separator" w:id="-1">
     <w:p>
       <w:pPr>
@@ -3385,7 +2932,7 @@
 </file>
 
 <file path=word/footnotes.xml><?xml version="1.0" encoding="utf-8"?>
-<w:footnotes xmlns:wpc="http://schemas.microsoft.com/office/word/2010/wordprocessingCanvas" xmlns:mc="http://schemas.openxmlformats.org/markup-compatibility/2006" xmlns:o="urn:schemas-microsoft-com:office:office" xmlns:r="http://schemas.openxmlformats.org/officeDocument/2006/relationships" xmlns:m="http://schemas.openxmlformats.org/officeDocument/2006/math" xmlns:v="urn:schemas-microsoft-com:vml" xmlns:wp14="http://schemas.microsoft.com/office/word/2010/wordprocessingDrawing" xmlns:wp="http://schemas.openxmlformats.org/drawingml/2006/wordprocessingDrawing" xmlns:w10="urn:schemas-microsoft-com:office:word" xmlns:w="http://schemas.openxmlformats.org/wordprocessingml/2006/main" xmlns:w14="http://schemas.microsoft.com/office/word/2010/wordml" xmlns:w15="http://schemas.microsoft.com/office/word/2012/wordml" xmlns:wpg="http://schemas.microsoft.com/office/word/2010/wordprocessingGroup" xmlns:wpi="http://schemas.microsoft.com/office/word/2010/wordprocessingInk" xmlns:wne="http://schemas.microsoft.com/office/word/2006/wordml" xmlns:wps="http://schemas.microsoft.com/office/word/2010/wordprocessingShape" mc:Ignorable="w14 w15 wp14">
+<w:footnotes xmlns:wpc="http://schemas.microsoft.com/office/word/2010/wordprocessingCanvas" xmlns:cx="http://schemas.microsoft.com/office/drawing/2014/chartex" xmlns:cx1="http://schemas.microsoft.com/office/drawing/2015/9/8/chartex" xmlns:cx2="http://schemas.microsoft.com/office/drawing/2015/10/21/chartex" xmlns:cx3="http://schemas.microsoft.com/office/drawing/2016/5/9/chartex" xmlns:cx4="http://schemas.microsoft.com/office/drawing/2016/5/10/chartex" xmlns:cx5="http://schemas.microsoft.com/office/drawing/2016/5/11/chartex" xmlns:cx6="http://schemas.microsoft.com/office/drawing/2016/5/12/chartex" xmlns:cx7="http://schemas.microsoft.com/office/drawing/2016/5/13/chartex" xmlns:cx8="http://schemas.microsoft.com/office/drawing/2016/5/14/chartex" xmlns:mc="http://schemas.openxmlformats.org/markup-compatibility/2006" xmlns:aink="http://schemas.microsoft.com/office/drawing/2016/ink" xmlns:am3d="http://schemas.microsoft.com/office/drawing/2017/model3d" xmlns:o="urn:schemas-microsoft-com:office:office" xmlns:r="http://schemas.openxmlformats.org/officeDocument/2006/relationships" xmlns:m="http://schemas.openxmlformats.org/officeDocument/2006/math" xmlns:v="urn:schemas-microsoft-com:vml" xmlns:wp14="http://schemas.microsoft.com/office/word/2010/wordprocessingDrawing" xmlns:wp="http://schemas.openxmlformats.org/drawingml/2006/wordprocessingDrawing" xmlns:w10="urn:schemas-microsoft-com:office:word" xmlns:w="http://schemas.openxmlformats.org/wordprocessingml/2006/main" xmlns:w14="http://schemas.microsoft.com/office/word/2010/wordml" xmlns:w15="http://schemas.microsoft.com/office/word/2012/wordml" xmlns:w16cid="http://schemas.microsoft.com/office/word/2016/wordml/cid" xmlns:w16se="http://schemas.microsoft.com/office/word/2015/wordml/symex" xmlns:wpg="http://schemas.microsoft.com/office/word/2010/wordprocessingGroup" xmlns:wpi="http://schemas.microsoft.com/office/word/2010/wordprocessingInk" xmlns:wne="http://schemas.microsoft.com/office/word/2006/wordml" xmlns:wps="http://schemas.microsoft.com/office/word/2010/wordprocessingShape" mc:Ignorable="w14 w15 w16se w16cid wp14">
   <w:footnote w:type="separator" w:id="-1">
     <w:p>
       <w:pPr>
@@ -3410,7 +2957,7 @@
 </file>
 
 <file path=word/numbering.xml><?xml version="1.0" encoding="utf-8"?>
-<w:numbering xmlns:wpc="http://schemas.microsoft.com/office/word/2010/wordprocessingCanvas" xmlns:mc="http://schemas.openxmlformats.org/markup-compatibility/2006" xmlns:o="urn:schemas-microsoft-com:office:office" xmlns:r="http://schemas.openxmlformats.org/officeDocument/2006/relationships" xmlns:m="http://schemas.openxmlformats.org/officeDocument/2006/math" xmlns:v="urn:schemas-microsoft-com:vml" xmlns:wp14="http://schemas.microsoft.com/office/word/2010/wordprocessingDrawing" xmlns:wp="http://schemas.openxmlformats.org/drawingml/2006/wordprocessingDrawing" xmlns:w10="urn:schemas-microsoft-com:office:word" xmlns:w="http://schemas.openxmlformats.org/wordprocessingml/2006/main" xmlns:w14="http://schemas.microsoft.com/office/word/2010/wordml" xmlns:w15="http://schemas.microsoft.com/office/word/2012/wordml" xmlns:wpg="http://schemas.microsoft.com/office/word/2010/wordprocessingGroup" xmlns:wpi="http://schemas.microsoft.com/office/word/2010/wordprocessingInk" xmlns:wne="http://schemas.microsoft.com/office/word/2006/wordml" xmlns:wps="http://schemas.microsoft.com/office/word/2010/wordprocessingShape" mc:Ignorable="w14 w15 wp14">
+<w:numbering xmlns:wpc="http://schemas.microsoft.com/office/word/2010/wordprocessingCanvas" xmlns:cx="http://schemas.microsoft.com/office/drawing/2014/chartex" xmlns:cx1="http://schemas.microsoft.com/office/drawing/2015/9/8/chartex" xmlns:cx2="http://schemas.microsoft.com/office/drawing/2015/10/21/chartex" xmlns:cx3="http://schemas.microsoft.com/office/drawing/2016/5/9/chartex" xmlns:cx4="http://schemas.microsoft.com/office/drawing/2016/5/10/chartex" xmlns:cx5="http://schemas.microsoft.com/office/drawing/2016/5/11/chartex" xmlns:cx6="http://schemas.microsoft.com/office/drawing/2016/5/12/chartex" xmlns:cx7="http://schemas.microsoft.com/office/drawing/2016/5/13/chartex" xmlns:cx8="http://schemas.microsoft.com/office/drawing/2016/5/14/chartex" xmlns:mc="http://schemas.openxmlformats.org/markup-compatibility/2006" xmlns:aink="http://schemas.microsoft.com/office/drawing/2016/ink" xmlns:am3d="http://schemas.microsoft.com/office/drawing/2017/model3d" xmlns:o="urn:schemas-microsoft-com:office:office" xmlns:r="http://schemas.openxmlformats.org/officeDocument/2006/relationships" xmlns:m="http://schemas.openxmlformats.org/officeDocument/2006/math" xmlns:v="urn:schemas-microsoft-com:vml" xmlns:wp14="http://schemas.microsoft.com/office/word/2010/wordprocessingDrawing" xmlns:wp="http://schemas.openxmlformats.org/drawingml/2006/wordprocessingDrawing" xmlns:w10="urn:schemas-microsoft-com:office:word" xmlns:w="http://schemas.openxmlformats.org/wordprocessingml/2006/main" xmlns:w14="http://schemas.microsoft.com/office/word/2010/wordml" xmlns:w15="http://schemas.microsoft.com/office/word/2012/wordml" xmlns:w16cid="http://schemas.microsoft.com/office/word/2016/wordml/cid" xmlns:w16se="http://schemas.microsoft.com/office/word/2015/wordml/symex" xmlns:wpg="http://schemas.microsoft.com/office/word/2010/wordprocessingGroup" xmlns:wpi="http://schemas.microsoft.com/office/word/2010/wordprocessingInk" xmlns:wne="http://schemas.microsoft.com/office/word/2006/wordml" xmlns:wps="http://schemas.microsoft.com/office/word/2010/wordprocessingShape" mc:Ignorable="w14 w15 w16se w16cid wp14">
   <w:abstractNum w:abstractNumId="0" w15:restartNumberingAfterBreak="0">
     <w:nsid w:val="27D968F9"/>
     <w:multiLevelType w:val="hybridMultilevel"/>
@@ -3647,7 +3194,7 @@
 </file>
 
 <file path=word/styles.xml><?xml version="1.0" encoding="utf-8"?>
-<w:styles xmlns:mc="http://schemas.openxmlformats.org/markup-compatibility/2006" xmlns:r="http://schemas.openxmlformats.org/officeDocument/2006/relationships" xmlns:w="http://schemas.openxmlformats.org/wordprocessingml/2006/main" xmlns:w14="http://schemas.microsoft.com/office/word/2010/wordml" xmlns:w15="http://schemas.microsoft.com/office/word/2012/wordml" mc:Ignorable="w14 w15">
+<w:styles xmlns:mc="http://schemas.openxmlformats.org/markup-compatibility/2006" xmlns:r="http://schemas.openxmlformats.org/officeDocument/2006/relationships" xmlns:w="http://schemas.openxmlformats.org/wordprocessingml/2006/main" xmlns:w14="http://schemas.microsoft.com/office/word/2010/wordml" xmlns:w15="http://schemas.microsoft.com/office/word/2012/wordml" xmlns:w16cid="http://schemas.microsoft.com/office/word/2016/wordml/cid" xmlns:w16se="http://schemas.microsoft.com/office/word/2015/wordml/symex" mc:Ignorable="w14 w15 w16se w16cid">
   <w:docDefaults>
     <w:rPrDefault>
       <w:rPr>
@@ -3663,7 +3210,7 @@
       </w:pPr>
     </w:pPrDefault>
   </w:docDefaults>
-  <w:latentStyles w:defLockedState="0" w:defUIPriority="99" w:defSemiHidden="0" w:defUnhideWhenUsed="0" w:defQFormat="0" w:count="371">
+  <w:latentStyles w:defLockedState="0" w:defUIPriority="99" w:defSemiHidden="0" w:defUnhideWhenUsed="0" w:defQFormat="0" w:count="376">
     <w:lsdException w:name="Normal" w:uiPriority="0" w:qFormat="1"/>
     <w:lsdException w:name="heading 1" w:uiPriority="9" w:qFormat="1"/>
     <w:lsdException w:name="heading 2" w:semiHidden="1" w:uiPriority="9" w:unhideWhenUsed="1" w:qFormat="1"/>
@@ -4035,18 +3582,23 @@
     <w:lsdException w:name="List Table 5 Dark Accent 6" w:uiPriority="50"/>
     <w:lsdException w:name="List Table 6 Colorful Accent 6" w:uiPriority="51"/>
     <w:lsdException w:name="List Table 7 Colorful Accent 6" w:uiPriority="52"/>
+    <w:lsdException w:name="Mention" w:semiHidden="1" w:unhideWhenUsed="1"/>
+    <w:lsdException w:name="Smart Hyperlink" w:semiHidden="1" w:unhideWhenUsed="1"/>
+    <w:lsdException w:name="Hashtag" w:semiHidden="1" w:unhideWhenUsed="1"/>
+    <w:lsdException w:name="Unresolved Mention" w:semiHidden="1" w:unhideWhenUsed="1"/>
+    <w:lsdException w:name="Smart Link" w:semiHidden="1" w:unhideWhenUsed="1"/>
   </w:latentStyles>
   <w:style w:type="paragraph" w:default="1" w:styleId="Normal">
     <w:name w:val="Normal"/>
     <w:qFormat/>
   </w:style>
-  <w:style w:type="character" w:default="1" w:styleId="Policepardfaut">
+  <w:style w:type="character" w:default="1" w:styleId="DefaultParagraphFont">
     <w:name w:val="Default Paragraph Font"/>
     <w:uiPriority w:val="1"/>
     <w:semiHidden/>
     <w:unhideWhenUsed/>
   </w:style>
-  <w:style w:type="table" w:default="1" w:styleId="TableauNormal">
+  <w:style w:type="table" w:default="1" w:styleId="TableNormal">
     <w:name w:val="Normal Table"/>
     <w:uiPriority w:val="99"/>
     <w:semiHidden/>
@@ -4061,13 +3613,13 @@
       </w:tblCellMar>
     </w:tblPr>
   </w:style>
-  <w:style w:type="numbering" w:default="1" w:styleId="Aucuneliste">
+  <w:style w:type="numbering" w:default="1" w:styleId="NoList">
     <w:name w:val="No List"/>
     <w:uiPriority w:val="99"/>
     <w:semiHidden/>
     <w:unhideWhenUsed/>
   </w:style>
-  <w:style w:type="paragraph" w:styleId="Paragraphedeliste">
+  <w:style w:type="paragraph" w:styleId="ListParagraph">
     <w:name w:val="List Paragraph"/>
     <w:basedOn w:val="Normal"/>
     <w:uiPriority w:val="34"/>
@@ -4078,11 +3630,11 @@
       <w:contextualSpacing/>
     </w:pPr>
   </w:style>
-  <w:style w:type="paragraph" w:styleId="Titre">
+  <w:style w:type="paragraph" w:styleId="Title">
     <w:name w:val="Title"/>
     <w:basedOn w:val="Normal"/>
     <w:next w:val="Normal"/>
-    <w:link w:val="TitreCar"/>
+    <w:link w:val="TitleChar"/>
     <w:uiPriority w:val="10"/>
     <w:qFormat/>
     <w:rsid w:val="0059192C"/>
@@ -4098,10 +3650,10 @@
       <w:szCs w:val="56"/>
     </w:rPr>
   </w:style>
-  <w:style w:type="character" w:customStyle="1" w:styleId="TitreCar">
-    <w:name w:val="Titre Car"/>
-    <w:basedOn w:val="Policepardfaut"/>
-    <w:link w:val="Titre"/>
+  <w:style w:type="character" w:customStyle="1" w:styleId="TitleChar">
+    <w:name w:val="Title Char"/>
+    <w:basedOn w:val="DefaultParagraphFont"/>
+    <w:link w:val="Title"/>
     <w:uiPriority w:val="10"/>
     <w:rsid w:val="0059192C"/>
     <w:rPr>
@@ -4112,10 +3664,10 @@
       <w:szCs w:val="56"/>
     </w:rPr>
   </w:style>
-  <w:style w:type="paragraph" w:styleId="En-tte">
+  <w:style w:type="paragraph" w:styleId="Header">
     <w:name w:val="header"/>
     <w:basedOn w:val="Normal"/>
-    <w:link w:val="En-tteCar"/>
+    <w:link w:val="HeaderChar"/>
     <w:uiPriority w:val="99"/>
     <w:unhideWhenUsed/>
     <w:rsid w:val="0059192C"/>
@@ -4127,17 +3679,17 @@
       <w:spacing w:after="0" w:line="240" w:lineRule="auto"/>
     </w:pPr>
   </w:style>
-  <w:style w:type="character" w:customStyle="1" w:styleId="En-tteCar">
-    <w:name w:val="En-tête Car"/>
-    <w:basedOn w:val="Policepardfaut"/>
-    <w:link w:val="En-tte"/>
+  <w:style w:type="character" w:customStyle="1" w:styleId="HeaderChar">
+    <w:name w:val="Header Char"/>
+    <w:basedOn w:val="DefaultParagraphFont"/>
+    <w:link w:val="Header"/>
     <w:uiPriority w:val="99"/>
     <w:rsid w:val="0059192C"/>
   </w:style>
-  <w:style w:type="paragraph" w:styleId="Pieddepage">
+  <w:style w:type="paragraph" w:styleId="Footer">
     <w:name w:val="footer"/>
     <w:basedOn w:val="Normal"/>
-    <w:link w:val="PieddepageCar"/>
+    <w:link w:val="FooterChar"/>
     <w:uiPriority w:val="99"/>
     <w:unhideWhenUsed/>
     <w:rsid w:val="0059192C"/>
@@ -4149,16 +3701,16 @@
       <w:spacing w:after="0" w:line="240" w:lineRule="auto"/>
     </w:pPr>
   </w:style>
-  <w:style w:type="character" w:customStyle="1" w:styleId="PieddepageCar">
-    <w:name w:val="Pied de page Car"/>
-    <w:basedOn w:val="Policepardfaut"/>
-    <w:link w:val="Pieddepage"/>
+  <w:style w:type="character" w:customStyle="1" w:styleId="FooterChar">
+    <w:name w:val="Footer Char"/>
+    <w:basedOn w:val="DefaultParagraphFont"/>
+    <w:link w:val="Footer"/>
     <w:uiPriority w:val="99"/>
     <w:rsid w:val="0059192C"/>
   </w:style>
-  <w:style w:type="table" w:styleId="Grilledutableau">
+  <w:style w:type="table" w:styleId="TableGrid">
     <w:name w:val="Table Grid"/>
-    <w:basedOn w:val="TableauNormal"/>
+    <w:basedOn w:val="TableNormal"/>
     <w:uiPriority w:val="39"/>
     <w:rsid w:val="0059192C"/>
     <w:pPr>

</xml_diff>